<commit_message>
Made most of Ashoks changes
</commit_message>
<xml_diff>
--- a/Reports/report3 version 2.docx
+++ b/Reports/report3 version 2.docx
@@ -293,6 +293,35 @@
               <w:t>An Iris Recognition package forming the focus of the group project module as a syllabus component for the Computing Science MSc program at Imperial College within the DoC</w:t>
             </w:r>
           </w:p>
+          <w:p>
+            <w:pPr>
+              <w:pStyle w:val="NoSpacing"/>
+            </w:pPr>
+            <w:r>
+              <w:t xml:space="preserve">Produced with the very kind assistance of </w:t>
+            </w:r>
+            <w:r>
+              <w:t>Dr.</w:t>
+            </w:r>
+            <w:r>
+              <w:rPr>
+                <w:b/>
+              </w:rPr>
+              <w:t xml:space="preserve"> Ashok Argent-Katwala</w:t>
+            </w:r>
+            <w:r>
+              <w:t xml:space="preserve"> and Professor </w:t>
+            </w:r>
+            <w:r>
+              <w:rPr>
+                <w:b/>
+              </w:rPr>
+              <w:t>Duncan Gillies</w:t>
+            </w:r>
+            <w:r>
+              <w:t>.</w:t>
+            </w:r>
+          </w:p>
         </w:tc>
       </w:tr>
     </w:tbl>
@@ -2897,7 +2926,19 @@
         <w:rPr>
           <w:lang w:val="en-GB"/>
         </w:rPr>
-        <w:t xml:space="preserve"> images and obtain a measure of similarity, thus allowing the system to be tested and calibrated. The software is implemented in java with a graphical user interface created usi</w:t>
+        <w:t xml:space="preserve"> images and obtain a measure of similarity, thus allowing the system to be tested and calibrated. The software is implemented in </w:t>
+      </w:r>
+      <w:r>
+        <w:rPr>
+          <w:lang w:val="en-GB"/>
+        </w:rPr>
+        <w:t>Java</w:t>
+      </w:r>
+      <w:r>
+        <w:rPr>
+          <w:lang w:val="en-GB"/>
+        </w:rPr>
+        <w:t xml:space="preserve"> with a graphical user interface created usi</w:t>
       </w:r>
       <w:r>
         <w:rPr>
@@ -3256,7 +3297,19 @@
         <w:rPr>
           <w:lang w:val="en-GB"/>
         </w:rPr>
-        <w:t xml:space="preserve"> them into functional java modules specific to our overall scheme. The mathematics behind this will be presented and assessed later in this report.</w:t>
+        <w:t xml:space="preserve"> them into functional </w:t>
+      </w:r>
+      <w:r>
+        <w:rPr>
+          <w:lang w:val="en-GB"/>
+        </w:rPr>
+        <w:t>Java</w:t>
+      </w:r>
+      <w:r>
+        <w:rPr>
+          <w:lang w:val="en-GB"/>
+        </w:rPr>
+        <w:t xml:space="preserve"> modules specific to our overall scheme. The mathematics behind this will be presented and assessed later in this report.</w:t>
       </w:r>
     </w:p>
     <w:p>
@@ -3329,7 +3382,14 @@
         <w:rPr>
           <w:lang w:val="en-GB"/>
         </w:rPr>
-        <w:t xml:space="preserve"> describe in more detail the architecture of the program and the various components that comprise it. </w:t>
+        <w:t xml:space="preserve"> describe in more detail the architecture of the program and the various components that </w:t>
+      </w:r>
+      <w:r>
+        <w:rPr>
+          <w:lang w:val="en-GB"/>
+        </w:rPr>
+        <w:lastRenderedPageBreak/>
+        <w:t xml:space="preserve">comprise it. </w:t>
       </w:r>
       <w:r>
         <w:rPr>
@@ -3383,14 +3443,7 @@
         <w:rPr>
           <w:lang w:val="en-GB"/>
         </w:rPr>
-        <w:t xml:space="preserve">the initial </w:t>
-      </w:r>
-      <w:r>
-        <w:rPr>
-          <w:lang w:val="en-GB"/>
-        </w:rPr>
-        <w:lastRenderedPageBreak/>
-        <w:t>specification</w:t>
+        <w:t>the initial specification</w:t>
       </w:r>
       <w:r>
         <w:rPr>
@@ -4235,6 +4288,7 @@
           <w:b/>
           <w:noProof/>
         </w:rPr>
+        <w:lastRenderedPageBreak/>
         <w:drawing>
           <wp:inline distT="0" distB="0" distL="0" distR="0">
             <wp:extent cx="3448685" cy="5852160"/>
@@ -4482,7 +4536,14 @@
         <w:rPr>
           <w:lang w:val="en-GB"/>
         </w:rPr>
-        <w:t xml:space="preserve"> with all records in the database, and the displ</w:t>
+        <w:t xml:space="preserve"> with all records in the </w:t>
+      </w:r>
+      <w:r>
+        <w:rPr>
+          <w:lang w:val="en-GB"/>
+        </w:rPr>
+        <w:lastRenderedPageBreak/>
+        <w:t>database, and the displ</w:t>
       </w:r>
       <w:r>
         <w:rPr>
@@ -4650,7 +4711,19 @@
         <w:rPr>
           <w:lang w:val="en-GB"/>
         </w:rPr>
-        <w:t>when a positive Id occurs.</w:t>
+        <w:t xml:space="preserve">when a </w:t>
+      </w:r>
+      <w:r>
+        <w:rPr>
+          <w:lang w:val="en-GB"/>
+        </w:rPr>
+        <w:t>positive identification</w:t>
+      </w:r>
+      <w:r>
+        <w:rPr>
+          <w:lang w:val="en-GB"/>
+        </w:rPr>
+        <w:t xml:space="preserve"> occurs.</w:t>
       </w:r>
     </w:p>
     <w:p>
@@ -5031,7 +5104,32 @@
           <w:iCs/>
           <w:lang w:val="en-GB"/>
         </w:rPr>
-        <w:t>The graphical user interface (GUI) grew throughout the development of the project as the code for various functional components was added.  To begin with, the GUI was created by writing lines of code alone.  This was fine in terms of creating a functional interface; however there was limited scope in terms of addressing the aesthetical and usability aspects of the design.  As a result, we investigated using various ‘drag and drop’ applications that are supposed to help in designing graphic based applications.  The first of these was ‘Netbeans’, a stand alone program that will write the java code in correspondence with the graphics (buttons, labels, frames etc) that the user places on the screen in a ‘what you see is what you get’ fashion.  Unfortunately we found that Netbeans</w:t>
+        <w:t xml:space="preserve">The graphical user interface (GUI) grew throughout the development of the project as the code for various functional components was added.  To begin with, the GUI was created by writing lines of code alone.  This was fine in terms of creating a functional interface; however there was limited scope in </w:t>
+      </w:r>
+      <w:r>
+        <w:rPr>
+          <w:bCs/>
+          <w:iCs/>
+          <w:lang w:val="en-GB"/>
+        </w:rPr>
+        <w:lastRenderedPageBreak/>
+        <w:t xml:space="preserve">terms of addressing the aesthetical and usability aspects of the design.  As a result, we investigated using various ‘drag and drop’ applications that are supposed to help in designing graphic based applications.  The first of these was ‘Netbeans’, a stand alone program that will write the </w:t>
+      </w:r>
+      <w:r>
+        <w:rPr>
+          <w:bCs/>
+          <w:iCs/>
+          <w:lang w:val="en-GB"/>
+        </w:rPr>
+        <w:t>Java</w:t>
+      </w:r>
+      <w:r>
+        <w:rPr>
+          <w:bCs/>
+          <w:iCs/>
+          <w:lang w:val="en-GB"/>
+        </w:rPr>
+        <w:t xml:space="preserve"> in correspondence with the graphics (buttons, labels, frames etc) that the user places on the screen in a ‘what you see is what you get’ fashion.  Unfortunately we found that Netbeans</w:t>
       </w:r>
       <w:r>
         <w:rPr>
@@ -5255,7 +5353,6 @@
           <w:iCs/>
           <w:noProof/>
         </w:rPr>
-        <w:lastRenderedPageBreak/>
         <w:pict>
           <v:shape id="_x0000_s1074" type="#_x0000_t202" style="position:absolute;margin-left:317.8pt;margin-top:23.7pt;width:187.2pt;height:58.1pt;z-index:251648000;mso-width-percent:400;mso-height-percent:200;mso-width-percent:400;mso-height-percent:200;mso-width-relative:margin;mso-height-relative:margin" stroked="f">
             <v:textbox style="mso-next-textbox:#_x0000_s1074;mso-fit-shape-to-text:t">
@@ -5494,6 +5591,7 @@
           <w:u w:val="single"/>
           <w:lang w:val="en-GB"/>
         </w:rPr>
+        <w:lastRenderedPageBreak/>
         <w:t>Compare Two</w:t>
       </w:r>
     </w:p>
@@ -5791,7 +5889,6 @@
           <w:u w:val="single"/>
           <w:lang w:val="en-GB"/>
         </w:rPr>
-        <w:lastRenderedPageBreak/>
         <w:t>Administrator</w:t>
       </w:r>
     </w:p>
@@ -6087,6 +6184,7 @@
         <w:rPr>
           <w:lang w:val="en-GB"/>
         </w:rPr>
+        <w:lastRenderedPageBreak/>
         <w:t>The JDBC</w:t>
       </w:r>
       <w:r>
@@ -6231,14 +6329,7 @@
         <w:rPr>
           <w:lang w:val="en-GB"/>
         </w:rPr>
-        <w:t xml:space="preserve">convert the bit-code class into a format which can be stored in the database.  A number of possibilities exist in this regards, but the methods toBitCode() and toByteArray() convert to and from a bit-code object a byte array representing the value of each 8-bit sequence in the bit-code as one byte. Each byte’s value is then stored in the database as part of a string sequence. The member functions which retrieve bit-codes from the database convert the retrieved array of integers to </w:t>
-      </w:r>
-      <w:r>
-        <w:rPr>
-          <w:lang w:val="en-GB"/>
-        </w:rPr>
-        <w:lastRenderedPageBreak/>
-        <w:t>a byte array and then calls the toBitCode() method and returns a bit-code object. The returned bit-code object is identical to the original bit-code and has all the same attributes and functionality.</w:t>
+        <w:t>convert the bit-code class into a format which can be stored in the database.  A number of possibilities exist in this regards, but the methods toBitCode() and toByteArray() convert to and from a bit-code object a byte array representing the value of each 8-bit sequence in the bit-code as one byte. Each byte’s value is then stored in the database as part of a string sequence. The member functions which retrieve bit-codes from the database convert the retrieved array of integers to a byte array and then calls the toBitCode() method and returns a bit-code object. The returned bit-code object is identical to the original bit-code and has all the same attributes and functionality.</w:t>
       </w:r>
     </w:p>
     <w:p>
@@ -6403,6 +6494,7 @@
     </w:p>
     <w:p>
       <w:r>
+        <w:lastRenderedPageBreak/>
         <w:t>Daugman suggests</w:t>
       </w:r>
       <w:sdt>
@@ -6428,7 +6520,7 @@
               <w:noProof/>
               <w:lang w:val="en-GB"/>
             </w:rPr>
-            <w:t xml:space="preserve"> (Daugman, 1993)</w:t>
+            <w:t xml:space="preserve"> ("High confidence visual recognition of persons by a test of statistical independence." , 1993)</w:t>
           </w:r>
           <w:r>
             <w:fldChar w:fldCharType="end"/>
@@ -6612,7 +6704,7 @@
               <w:noProof/>
               <w:lang w:val="en-GB"/>
             </w:rPr>
-            <w:t>(Sobel, et al., 1968)</w:t>
+            <w:t>(A 3x3 Isotropic Gradient Operator for Image Processing, 1968)</w:t>
           </w:r>
           <w:r>
             <w:fldChar w:fldCharType="end"/>
@@ -6692,7 +6784,6 @@
         <w:rPr>
           <w:noProof/>
         </w:rPr>
-        <w:lastRenderedPageBreak/>
         <w:drawing>
           <wp:anchor distT="0" distB="0" distL="0" distR="0" simplePos="0" relativeHeight="251636736" behindDoc="0" locked="0" layoutInCell="1" allowOverlap="1">
             <wp:simplePos x="0" y="0"/>
@@ -6777,7 +6868,7 @@
               <w:noProof/>
               <w:lang w:val="en-GB"/>
             </w:rPr>
-            <w:t xml:space="preserve"> (Daugman, 1993)</w:t>
+            <w:t xml:space="preserve"> ("High confidence visual recognition of persons by a test of statistical independence." , 1993)</w:t>
           </w:r>
           <w:r>
             <w:fldChar w:fldCharType="end"/>
@@ -6836,7 +6927,6 @@
         <w:rPr>
           <w:noProof/>
         </w:rPr>
-        <w:lastRenderedPageBreak/>
         <w:pict>
           <v:shape id="_x0000_s1057" type="#_x0000_t202" style="position:absolute;margin-left:293.8pt;margin-top:21.75pt;width:187.15pt;height:73.55pt;z-index:251639808;mso-width-percent:400;mso-height-percent:200;mso-width-percent:400;mso-height-percent:200;mso-width-relative:margin;mso-height-relative:margin" stroked="f">
             <v:textbox style="mso-next-textbox:#_x0000_s1057;mso-fit-shape-to-text:t">
@@ -6953,7 +7043,7 @@
               <w:noProof/>
               <w:lang w:val="en-GB"/>
             </w:rPr>
-            <w:t xml:space="preserve"> (Bresenham, 1977)</w:t>
+            <w:t xml:space="preserve"> (A Linear Algorithm for Incremental Digital Display of Circular Arcs, 1977)</w:t>
           </w:r>
           <w:r>
             <w:fldChar w:fldCharType="end"/>
@@ -7818,6 +7908,7 @@
               <w:szCs w:val="24"/>
               <w:lang w:val="en-GB" w:eastAsia="is-IS"/>
             </w:rPr>
+            <w:lastRenderedPageBreak/>
             <m:t xml:space="preserve">r: radius </m:t>
           </m:r>
           <m:d>
@@ -8558,14 +8649,14 @@
         <w:rPr>
           <w:lang w:val="en-GB" w:eastAsia="is-IS"/>
         </w:rPr>
-        <w:t xml:space="preserve">There are also several other methods contained in the UnWrapper class. The unWrapByteArr method utilises the unWrap method and then converts the output image to an array of bytes. This is used for optimisation purposes in the BitcodeGenerator class. Finally there are two methods, unWrapWithGuides </w:t>
+        <w:t xml:space="preserve">There are also several other methods contained in the UnWrapper class. The unWrapByteArr method utilises the unWrap method and then converts the output image to an array of bytes. This is used for </w:t>
       </w:r>
       <w:r>
         <w:rPr>
           <w:lang w:val="en-GB" w:eastAsia="is-IS"/>
         </w:rPr>
         <w:lastRenderedPageBreak/>
-        <w:t xml:space="preserve">and originalWithGudes, which output the original and unwrapped images with coloured guides for visualisation purposes (see </w:t>
+        <w:t xml:space="preserve">optimisation purposes in the BitcodeGenerator class. Finally there are two methods, unWrapWithGuides and originalWithGudes, which output the original and unwrapped images with coloured guides for visualisation purposes (see </w:t>
       </w:r>
       <w:r>
         <w:rPr>
@@ -12745,7 +12836,7 @@
               <w:noProof/>
               <w:lang w:val="en-GB"/>
             </w:rPr>
-            <w:t>(Bresenham, 1977)</w:t>
+            <w:t>(A Linear Algorithm for Incremental Digital Display of Circular Arcs, 1977)</w:t>
           </w:r>
           <w:r>
             <w:fldChar w:fldCharType="end"/>
@@ -13379,7 +13470,7 @@
               <w:noProof/>
               <w:lang w:val="en-GB"/>
             </w:rPr>
-            <w:t xml:space="preserve"> (Daugman, 1993)</w:t>
+            <w:t xml:space="preserve"> ("High confidence visual recognition of persons by a test of statistical independence." , 1993)</w:t>
           </w:r>
           <w:r>
             <w:rPr>
@@ -13484,7 +13575,19 @@
         <w:rPr>
           <w:lang w:val="en-GB"/>
         </w:rPr>
-        <w:t>An indication of probability of a false match when a positive Id occurs.</w:t>
+        <w:t>An indication of probability of a false match when</w:t>
+      </w:r>
+      <w:r>
+        <w:rPr>
+          <w:lang w:val="en-GB"/>
+        </w:rPr>
+        <w:t xml:space="preserve"> a positive identification</w:t>
+      </w:r>
+      <w:r>
+        <w:rPr>
+          <w:lang w:val="en-GB"/>
+        </w:rPr>
+        <w:t xml:space="preserve"> occurs.</w:t>
       </w:r>
     </w:p>
     <w:p>
@@ -14083,7 +14186,7 @@
               <w:noProof/>
               <w:lang w:val="en-GB"/>
             </w:rPr>
-            <w:t>(Daugman, 1993)</w:t>
+            <w:t>("High confidence visual recognition of persons by a test of statistical independence." , 1993)</w:t>
           </w:r>
           <w:r>
             <w:fldChar w:fldCharType="end"/>
@@ -14190,7 +14293,7 @@
               <w:noProof/>
               <w:lang w:val="en-GB"/>
             </w:rPr>
-            <w:t>(Daugman, 2004)</w:t>
+            <w:t>(‘How Iris Recognition Works’, 2004)</w:t>
           </w:r>
           <w:r>
             <w:fldChar w:fldCharType="end"/>
@@ -14206,12 +14309,36 @@
     </w:p>
     <w:p>
       <w:r>
+        <w:t>At this point a new parameter was added to our implementation such that the real part could be ignored and a bit code using only the unbiased sine used. This immediately gave better results, though it was unsatisfactory to ignore half of the data.</w:t>
+      </w:r>
+    </w:p>
+    <w:p>
+      <w:r>
+        <w:t>It was later suggested to the team that another solution would be to bias the real term so that the sum of the term did become zero. This was achieved by subtracting the average from each term. A better solution was thought to be to multiply the negative part by a scaling factor to bring it into balance with the positive part. However initial testing suggested it wasn’t better in average and the best case achieved was not as good as the simple biasing of the cosine. Though, much more time has been spent on this method.</w:t>
+      </w:r>
+    </w:p>
+    <w:p>
+      <w:r>
+        <w:t>Whilst this improved the HD of non matching eyes, and it improved the numbers for the three images being considered, when other images were tested the results were still disappointing. At this time a bitcode was taking over 5 seconds to generate. To do further parameter optimization this needed to be improved. See elsewhere in this report for details of how this was achieved, but after this process the bitcode could be calculated in under 0.1 second.</w:t>
+      </w:r>
+    </w:p>
+    <w:p>
+      <w:r>
+        <w:t xml:space="preserve">With the faster code a larger test set was created. This consisted of three pairs of images each of the same eye and another six images of different eyes. Again in an attempt to find the best fit for the data a coarse grid was employed simply a series of nested loops. Whilst this too produced parameters which </w:t>
+      </w:r>
+      <w:r>
+        <w:lastRenderedPageBreak/>
+        <w:t>gave good results again when these were tested on a larger set of data the results were not as good as hoped. Interestingly when trying a number of the better solutions, it was different eyes in the larger set which caused problems.</w:t>
+      </w:r>
+    </w:p>
+    <w:p>
+      <w:r>
         <w:rPr>
           <w:noProof/>
           <w:lang w:eastAsia="zh-TW"/>
         </w:rPr>
         <w:pict>
-          <v:shape id="_x0000_s1083" type="#_x0000_t202" style="position:absolute;margin-left:6.45pt;margin-top:101.3pt;width:408.3pt;height:71.25pt;z-index:251655168;mso-width-relative:margin;mso-height-relative:margin" stroked="f">
+          <v:shape id="_x0000_s1083" type="#_x0000_t202" style="position:absolute;margin-left:19.85pt;margin-top:450.5pt;width:408.3pt;height:71.25pt;z-index:251655168;mso-width-relative:margin;mso-height-relative:margin" stroked="f">
             <v:textbox style="mso-next-textbox:#_x0000_s1083">
               <w:txbxContent>
                 <w:p>
@@ -14244,7 +14371,7 @@
                       <w:sz w:val="16"/>
                       <w:szCs w:val="16"/>
                     </w:rPr>
-                    <w:t xml:space="preserve">Due to the symmetry  of the sine  wave (a)  there is no bias to its sign. However the equivalent cosine  wave (b) might have such a problem. By subtracting the average an be reduced, though scaling the negative part is probably a better solution(d) [untested so far] </w:t>
+                    <w:t>Due to the symmetry  of the sine  wave (a)  there is no bias to its sign. However the equivalent cosine  wave (b) might have such a problem. By subtracting the average an be reduced which produces a slightly ugly red box, so perhaps scaling the negative part is probably a better solution (d), but  see text. Red is negative, blue positive.</w:t>
                   </w:r>
                 </w:p>
                 <w:p>
@@ -14266,34 +14393,15 @@
           </v:shape>
         </w:pict>
       </w:r>
-    </w:p>
-    <w:p>
-      <w:pPr>
-        <w:jc w:val="center"/>
-        <w:rPr>
-          <w:b/>
-          <w:bCs/>
-          <w:sz w:val="16"/>
-          <w:szCs w:val="16"/>
-        </w:rPr>
-      </w:pPr>
       <w:r>
         <w:rPr>
           <w:noProof/>
         </w:rPr>
         <w:drawing>
-          <wp:anchor distT="0" distB="0" distL="0" distR="0" simplePos="0" relativeHeight="251643904" behindDoc="0" locked="0" layoutInCell="1" allowOverlap="1">
-            <wp:simplePos x="0" y="0"/>
-            <wp:positionH relativeFrom="column">
-              <wp:posOffset>735330</wp:posOffset>
-            </wp:positionH>
-            <wp:positionV relativeFrom="paragraph">
-              <wp:posOffset>38100</wp:posOffset>
-            </wp:positionV>
-            <wp:extent cx="780415" cy="618490"/>
-            <wp:effectExtent l="19050" t="0" r="635" b="0"/>
-            <wp:wrapTopAndBottom/>
-            <wp:docPr id="3" name="Picture 46"/>
+          <wp:inline distT="0" distB="0" distL="0" distR="0">
+            <wp:extent cx="5715000" cy="5715000"/>
+            <wp:effectExtent l="19050" t="0" r="0" b="0"/>
+            <wp:docPr id="13" name="Picture 12" descr="Big_wavelet.gif"/>
             <wp:cNvGraphicFramePr>
               <a:graphicFrameLocks xmlns:a="http://schemas.openxmlformats.org/drawingml/2006/main" noChangeAspect="1"/>
             </wp:cNvGraphicFramePr>
@@ -14301,302 +14409,77 @@
               <a:graphicData uri="http://schemas.openxmlformats.org/drawingml/2006/picture">
                 <pic:pic xmlns:pic="http://schemas.openxmlformats.org/drawingml/2006/picture">
                   <pic:nvPicPr>
-                    <pic:cNvPr id="0" name="Picture 46"/>
-                    <pic:cNvPicPr>
-                      <a:picLocks noChangeAspect="1" noChangeArrowheads="1"/>
-                    </pic:cNvPicPr>
+                    <pic:cNvPr id="0" name="Big_wavelet.gif"/>
+                    <pic:cNvPicPr/>
                   </pic:nvPicPr>
                   <pic:blipFill>
                     <a:blip r:embed="rId20"/>
-                    <a:srcRect/>
                     <a:stretch>
                       <a:fillRect/>
                     </a:stretch>
                   </pic:blipFill>
-                  <pic:spPr bwMode="auto">
+                  <pic:spPr>
                     <a:xfrm>
                       <a:off x="0" y="0"/>
-                      <a:ext cx="780415" cy="618490"/>
+                      <a:ext cx="5715000" cy="5715000"/>
                     </a:xfrm>
                     <a:prstGeom prst="rect">
                       <a:avLst/>
                     </a:prstGeom>
-                    <a:solidFill>
-                      <a:srgbClr val="FFFFFF"/>
-                    </a:solidFill>
-                    <a:ln w="9525">
-                      <a:noFill/>
-                      <a:miter lim="800000"/>
-                      <a:headEnd/>
-                      <a:tailEnd/>
-                    </a:ln>
                   </pic:spPr>
                 </pic:pic>
               </a:graphicData>
             </a:graphic>
-          </wp:anchor>
+          </wp:inline>
         </w:drawing>
       </w:r>
-      <w:r>
-        <w:rPr>
-          <w:noProof/>
-        </w:rPr>
-        <w:drawing>
-          <wp:anchor distT="0" distB="0" distL="0" distR="0" simplePos="0" relativeHeight="251644928" behindDoc="0" locked="0" layoutInCell="1" allowOverlap="1">
-            <wp:simplePos x="0" y="0"/>
-            <wp:positionH relativeFrom="column">
-              <wp:posOffset>1750060</wp:posOffset>
-            </wp:positionH>
-            <wp:positionV relativeFrom="paragraph">
-              <wp:posOffset>28575</wp:posOffset>
-            </wp:positionV>
-            <wp:extent cx="789940" cy="656590"/>
-            <wp:effectExtent l="19050" t="0" r="0" b="0"/>
-            <wp:wrapTopAndBottom/>
-            <wp:docPr id="47" name="Picture 47"/>
-            <wp:cNvGraphicFramePr>
-              <a:graphicFrameLocks xmlns:a="http://schemas.openxmlformats.org/drawingml/2006/main" noChangeAspect="1"/>
-            </wp:cNvGraphicFramePr>
-            <a:graphic xmlns:a="http://schemas.openxmlformats.org/drawingml/2006/main">
-              <a:graphicData uri="http://schemas.openxmlformats.org/drawingml/2006/picture">
-                <pic:pic xmlns:pic="http://schemas.openxmlformats.org/drawingml/2006/picture">
-                  <pic:nvPicPr>
-                    <pic:cNvPr id="0" name="Picture 47"/>
-                    <pic:cNvPicPr>
-                      <a:picLocks noChangeAspect="1" noChangeArrowheads="1"/>
-                    </pic:cNvPicPr>
-                  </pic:nvPicPr>
-                  <pic:blipFill>
-                    <a:blip r:embed="rId21"/>
-                    <a:srcRect/>
-                    <a:stretch>
-                      <a:fillRect/>
-                    </a:stretch>
-                  </pic:blipFill>
-                  <pic:spPr bwMode="auto">
-                    <a:xfrm>
-                      <a:off x="0" y="0"/>
-                      <a:ext cx="789940" cy="656590"/>
-                    </a:xfrm>
-                    <a:prstGeom prst="rect">
-                      <a:avLst/>
-                    </a:prstGeom>
-                    <a:solidFill>
-                      <a:srgbClr val="FFFFFF"/>
-                    </a:solidFill>
-                    <a:ln w="9525">
-                      <a:noFill/>
-                      <a:miter lim="800000"/>
-                      <a:headEnd/>
-                      <a:tailEnd/>
-                    </a:ln>
-                  </pic:spPr>
-                </pic:pic>
-              </a:graphicData>
-            </a:graphic>
-          </wp:anchor>
-        </w:drawing>
-      </w:r>
-      <w:r>
-        <w:rPr>
-          <w:noProof/>
-        </w:rPr>
-        <w:drawing>
-          <wp:anchor distT="0" distB="0" distL="0" distR="0" simplePos="0" relativeHeight="251645952" behindDoc="0" locked="0" layoutInCell="1" allowOverlap="1">
-            <wp:simplePos x="0" y="0"/>
-            <wp:positionH relativeFrom="column">
-              <wp:posOffset>2678430</wp:posOffset>
-            </wp:positionH>
-            <wp:positionV relativeFrom="paragraph">
-              <wp:posOffset>47625</wp:posOffset>
-            </wp:positionV>
-            <wp:extent cx="761365" cy="608965"/>
-            <wp:effectExtent l="19050" t="0" r="635" b="0"/>
-            <wp:wrapTopAndBottom/>
-            <wp:docPr id="48" name="Picture 48"/>
-            <wp:cNvGraphicFramePr>
-              <a:graphicFrameLocks xmlns:a="http://schemas.openxmlformats.org/drawingml/2006/main" noChangeAspect="1"/>
-            </wp:cNvGraphicFramePr>
-            <a:graphic xmlns:a="http://schemas.openxmlformats.org/drawingml/2006/main">
-              <a:graphicData uri="http://schemas.openxmlformats.org/drawingml/2006/picture">
-                <pic:pic xmlns:pic="http://schemas.openxmlformats.org/drawingml/2006/picture">
-                  <pic:nvPicPr>
-                    <pic:cNvPr id="0" name="Picture 48"/>
-                    <pic:cNvPicPr>
-                      <a:picLocks noChangeAspect="1" noChangeArrowheads="1"/>
-                    </pic:cNvPicPr>
-                  </pic:nvPicPr>
-                  <pic:blipFill>
-                    <a:blip r:embed="rId22"/>
-                    <a:srcRect/>
-                    <a:stretch>
-                      <a:fillRect/>
-                    </a:stretch>
-                  </pic:blipFill>
-                  <pic:spPr bwMode="auto">
-                    <a:xfrm>
-                      <a:off x="0" y="0"/>
-                      <a:ext cx="761365" cy="608965"/>
-                    </a:xfrm>
-                    <a:prstGeom prst="rect">
-                      <a:avLst/>
-                    </a:prstGeom>
-                    <a:solidFill>
-                      <a:srgbClr val="FFFFFF"/>
-                    </a:solidFill>
-                    <a:ln w="9525">
-                      <a:noFill/>
-                      <a:miter lim="800000"/>
-                      <a:headEnd/>
-                      <a:tailEnd/>
-                    </a:ln>
-                  </pic:spPr>
-                </pic:pic>
-              </a:graphicData>
-            </a:graphic>
-          </wp:anchor>
-        </w:drawing>
-      </w:r>
-      <w:r>
-        <w:rPr>
-          <w:noProof/>
-        </w:rPr>
-        <w:drawing>
-          <wp:anchor distT="0" distB="0" distL="0" distR="0" simplePos="0" relativeHeight="251646976" behindDoc="0" locked="0" layoutInCell="1" allowOverlap="1">
-            <wp:simplePos x="0" y="0"/>
-            <wp:positionH relativeFrom="column">
-              <wp:posOffset>3693160</wp:posOffset>
-            </wp:positionH>
-            <wp:positionV relativeFrom="paragraph">
-              <wp:posOffset>0</wp:posOffset>
-            </wp:positionV>
-            <wp:extent cx="770890" cy="656590"/>
-            <wp:effectExtent l="19050" t="0" r="0" b="0"/>
-            <wp:wrapTopAndBottom/>
-            <wp:docPr id="49" name="Picture 49"/>
-            <wp:cNvGraphicFramePr>
-              <a:graphicFrameLocks xmlns:a="http://schemas.openxmlformats.org/drawingml/2006/main" noChangeAspect="1"/>
-            </wp:cNvGraphicFramePr>
-            <a:graphic xmlns:a="http://schemas.openxmlformats.org/drawingml/2006/main">
-              <a:graphicData uri="http://schemas.openxmlformats.org/drawingml/2006/picture">
-                <pic:pic xmlns:pic="http://schemas.openxmlformats.org/drawingml/2006/picture">
-                  <pic:nvPicPr>
-                    <pic:cNvPr id="0" name="Picture 49"/>
-                    <pic:cNvPicPr>
-                      <a:picLocks noChangeAspect="1" noChangeArrowheads="1"/>
-                    </pic:cNvPicPr>
-                  </pic:nvPicPr>
-                  <pic:blipFill>
-                    <a:blip r:embed="rId23"/>
-                    <a:srcRect/>
-                    <a:stretch>
-                      <a:fillRect/>
-                    </a:stretch>
-                  </pic:blipFill>
-                  <pic:spPr bwMode="auto">
-                    <a:xfrm>
-                      <a:off x="0" y="0"/>
-                      <a:ext cx="770890" cy="656590"/>
-                    </a:xfrm>
-                    <a:prstGeom prst="rect">
-                      <a:avLst/>
-                    </a:prstGeom>
-                    <a:solidFill>
-                      <a:srgbClr val="FFFFFF"/>
-                    </a:solidFill>
-                    <a:ln w="9525">
-                      <a:noFill/>
-                      <a:miter lim="800000"/>
-                      <a:headEnd/>
-                      <a:tailEnd/>
-                    </a:ln>
-                  </pic:spPr>
-                </pic:pic>
-              </a:graphicData>
-            </a:graphic>
-          </wp:anchor>
-        </w:drawing>
-      </w:r>
+    </w:p>
+    <w:p>
+      <w:pPr>
+        <w:jc w:val="center"/>
+        <w:rPr>
+          <w:b/>
+          <w:bCs/>
+          <w:sz w:val="16"/>
+          <w:szCs w:val="16"/>
+        </w:rPr>
+      </w:pPr>
     </w:p>
     <w:p/>
     <w:p/>
     <w:p/>
     <w:p>
-      <w:r>
-        <w:t>At this point a new parameter was added to our implementation such that the real part could be ignored and a bit code using only the unbiased sine used. This im</w:t>
-      </w:r>
-      <w:r>
-        <w:t>mediately gave better results, t</w:t>
-      </w:r>
-      <w:r>
-        <w:t>hough it was unsatisfactory to ignore half of the data.</w:t>
-      </w:r>
-    </w:p>
-    <w:p>
-      <w:r>
-        <w:t>It was later suggested to the team that another solution would be to bias the real term so that the sum of the term did become zero. This was achieved by subtracting the average from each term. A better solution [at the time of writing not yet tried</w:t>
-      </w:r>
-      <w:r>
-        <w:t>,-- testing now in progress</w:t>
-      </w:r>
-      <w:r>
-        <w:t>] might be to multiply the negative part by a scaling factor to bring it into balance with the positive part.</w:t>
+      <w:pPr>
+        <w:rPr>
+          <w:i/>
+          <w:u w:val="single"/>
+        </w:rPr>
+      </w:pPr>
+      <w:r>
+        <w:rPr>
+          <w:i/>
+          <w:u w:val="single"/>
+        </w:rPr>
+        <w:t xml:space="preserve">A </w:t>
+      </w:r>
+      <w:r>
+        <w:rPr>
+          <w:i/>
+          <w:u w:val="single"/>
+        </w:rPr>
+        <w:t>maximization</w:t>
+      </w:r>
+      <w:r>
+        <w:rPr>
+          <w:i/>
+          <w:u w:val="single"/>
+        </w:rPr>
+        <w:t xml:space="preserve"> algorithm</w:t>
       </w:r>
     </w:p>
     <w:p>
       <w:r>
         <w:lastRenderedPageBreak/>
-        <w:t xml:space="preserve">Whilst this improved the HD of non matching eyes, and it improved the numbers for the three images being considered, when other images were tested the results were still disappointing. At this time a bitcode was taking over 5 seconds to generate. To do further parameter </w:t>
-      </w:r>
-      <w:r>
-        <w:t>optimization</w:t>
-      </w:r>
-      <w:r>
-        <w:t xml:space="preserve"> this needed to be improved. See elsewhere in this report for details [refe</w:t>
-      </w:r>
-      <w:r>
-        <w:t>rence] of how this was achieved</w:t>
-      </w:r>
-      <w:r>
-        <w:t>, but after this process the bitcode could be calculated in under 0.1 second.</w:t>
-      </w:r>
-    </w:p>
-    <w:p>
-      <w:r>
-        <w:t>With the faster code a larger test set was created. This consisted of three pairs of images each of the same eye and another six images of different eyes. Again in an attempt to find the best fit for the data a coarse grid was employed simply a series of nested loops. Whilst this too produced parameters which gave good results again when these were tested on a larger set of data the results were not as good as hoped. Interestingly when trying a number of the better solutions, it was different eyes in the larger set which caused problems.</w:t>
-      </w:r>
-    </w:p>
-    <w:p>
-      <w:pPr>
-        <w:rPr>
-          <w:i/>
-          <w:u w:val="single"/>
-        </w:rPr>
-      </w:pPr>
-      <w:r>
-        <w:rPr>
-          <w:i/>
-          <w:u w:val="single"/>
-        </w:rPr>
-        <w:t xml:space="preserve">A </w:t>
-      </w:r>
-      <w:r>
-        <w:rPr>
-          <w:i/>
-          <w:u w:val="single"/>
-        </w:rPr>
-        <w:t>maximization</w:t>
-      </w:r>
-      <w:r>
-        <w:rPr>
-          <w:i/>
-          <w:u w:val="single"/>
-        </w:rPr>
-        <w:t xml:space="preserve"> algorithm</w:t>
-      </w:r>
-    </w:p>
-    <w:p>
-      <w:r>
         <w:t>At this point the time taken to span the grid of test points was becoming significant. On the underpowered old PC the previous search had taken 10 hours, attempting a finer search didn't seem realistic.</w:t>
       </w:r>
     </w:p>
@@ -14828,14 +14711,37 @@
         <w:spacing w:after="0" w:line="240" w:lineRule="auto"/>
       </w:pPr>
       <w:r>
+        <w:t>Then halve the radius in 2, repeat from 2, until the radius has been halved 4 times</w:t>
+      </w:r>
+    </w:p>
+    <w:p/>
+    <w:p>
+      <w:r>
+        <w:t>There is no theoretical basis for the above. In tests so far it did seem to significantly improve bad starting points, however if it is a good algorithm the space being searched must have many local maxima as most attempts at running this terminated at different solutions – though often quite reasonable ones. Remember the aim here was to find a good answer.</w:t>
+      </w:r>
+    </w:p>
+    <w:p>
+      <w:pPr>
+        <w:rPr>
+          <w:i/>
+          <w:u w:val="single"/>
+        </w:rPr>
+      </w:pPr>
+      <w:r>
+        <w:rPr>
+          <w:i/>
+          <w:u w:val="single"/>
+        </w:rPr>
+        <w:t>It's that condor moment</w:t>
+      </w:r>
+    </w:p>
+    <w:p>
+      <w:r>
+        <w:t xml:space="preserve">The test set was increased to 87 images. This was a set created by taking 216 images (two of each of the 108 eyes) and testing with the iris location routine that we had in use at the time. 87 were correctly located. (This has been subsequently improved to over 80%.) With a test set this long passing through the above routine took many hours. As a random starting point was employed, it seemed that it would be easy to run multiple sessions in parallel, and indeed it was. Using condor, installed on the computer network at Imperial College Department of Computing, up to 500 computers are available when not in </w:t>
+      </w:r>
+      <w:r>
         <w:lastRenderedPageBreak/>
-        <w:t>Then halve the radius in 2, repeat from 2, until the radius has been halved 4 times</w:t>
-      </w:r>
-    </w:p>
-    <w:p/>
-    <w:p>
-      <w:r>
-        <w:t>There is no theoretical basis for the above. In tests so far it did seem to significantly improve bad starting points, however if it is a good algorithm the space being searched must have many local maxima as most attempts at running this terminated at different solutions – though often quite reasonable ones. Remember the aim here was to find a good answer.</w:t>
+        <w:t>use by an individual at the keyboard. One D Simplex was tried on the enlarged set, three hundred times. This involved 2.9Bn Hamming Distance calculations. It did not find a set of parameters such that the positives and negatives could be separated by a single threshold. The best threshold found would have no false positives and 3 (out of 25) false negatives.</w:t>
       </w:r>
     </w:p>
     <w:p>
@@ -14850,12 +14756,28 @@
           <w:i/>
           <w:u w:val="single"/>
         </w:rPr>
-        <w:t>It's that condor moment</w:t>
-      </w:r>
-    </w:p>
-    <w:p>
-      <w:r>
-        <w:t>The test set was increased to 87 images. This was a set created by taking 216 images (two of each of the 108 eyes) and testing with the iris location routine that we had in use at the time. 87 were correctly located. (This has been subsequently improved to over 80%.) With a test set this long passing through the above routine took many hours. As a random starting point was employed, it seemed that it would be easy to run multiple sessions in parallel, and indeed it was. Using condor, installed on the computer network at Imperial College Department of Computing, up to 500 computers are available when not in use by an individual at the keyboard. One D Simplex was tried on the enlarged set, three hundred times. This involved 2.9Bn Hamming Distance calculations. It did not find a set of parameters such that the positives and negatives could be separated by a single threshold. The best threshold found would have no false positives and 3 (out of 25) false negatives.</w:t>
+        <w:t>Possible over fitting</w:t>
+      </w:r>
+    </w:p>
+    <w:p>
+      <w:r>
+        <w:t xml:space="preserve">The test set was further extended to 600 images, with up to 7 images of a given eye. Using the parameters provided by 1D Simplex, the graphs of positives and negatives had a 35-40% overlap. </w:t>
+      </w:r>
+    </w:p>
+    <w:p>
+      <w:r>
+        <w:t>[And here I am waiting for more results. Condor seems to have crashed over the weekend. Which is very annoying</w:t>
+      </w:r>
+      <w:r>
+        <w:t>, results are starting to come in, but nothing very exciting so far</w:t>
+      </w:r>
+      <w:r>
+        <w:t xml:space="preserve"> .]</w:t>
+      </w:r>
+    </w:p>
+    <w:p>
+      <w:r>
+        <w:t>Obviously rather than try and fit the whole set, it may be better to fit 30% of the set or there will be a risk of fitting to the test set.</w:t>
       </w:r>
     </w:p>
     <w:p>
@@ -14870,69 +14792,33 @@
           <w:i/>
           <w:u w:val="single"/>
         </w:rPr>
-        <w:t>Possible over fitting</w:t>
-      </w:r>
-    </w:p>
-    <w:p>
-      <w:r>
-        <w:t xml:space="preserve">The test set was further extended to 600 images, with up to 7 images of a given eye. Using the parameters provided by 1D Simplex, the graphs of positives and negatives had a 35-40% overlap. </w:t>
-      </w:r>
-    </w:p>
-    <w:p>
-      <w:r>
-        <w:t>[And here I am waiting for more results. Condor seems to have crashed over the weekend. Which is very annoying</w:t>
-      </w:r>
-      <w:r>
-        <w:t>, results are starting to come in, but nothing very exciting so far</w:t>
-      </w:r>
-      <w:r>
-        <w:t xml:space="preserve"> .]</w:t>
-      </w:r>
-    </w:p>
-    <w:p>
-      <w:r>
-        <w:t>Obviously rather than try and fit the whole set, it may be better to fit 30% of the set or there will be a risk of fitting to the test set.</w:t>
-      </w:r>
-    </w:p>
-    <w:p>
-      <w:pPr>
+        <w:t>Image Noise</w:t>
+      </w:r>
+      <w:r>
         <w:rPr>
           <w:i/>
           <w:u w:val="single"/>
         </w:rPr>
-      </w:pPr>
+        <w:fldChar w:fldCharType="begin"/>
+      </w:r>
+      <w:r>
+        <w:instrText xml:space="preserve"> XE "</w:instrText>
+      </w:r>
       <w:r>
         <w:rPr>
           <w:i/>
           <w:u w:val="single"/>
         </w:rPr>
-        <w:t>Image Noise</w:t>
+        <w:instrText>Image Noise</w:instrText>
+      </w:r>
+      <w:r>
+        <w:instrText xml:space="preserve">" </w:instrText>
       </w:r>
       <w:r>
         <w:rPr>
           <w:i/>
           <w:u w:val="single"/>
         </w:rPr>
-        <w:fldChar w:fldCharType="begin"/>
-      </w:r>
-      <w:r>
-        <w:instrText xml:space="preserve"> XE "</w:instrText>
-      </w:r>
-      <w:r>
-        <w:rPr>
-          <w:i/>
-          <w:u w:val="single"/>
-        </w:rPr>
-        <w:instrText>Image Noise</w:instrText>
-      </w:r>
-      <w:r>
-        <w:instrText xml:space="preserve">" </w:instrText>
-      </w:r>
-      <w:r>
-        <w:rPr>
-          <w:i/>
-          <w:u w:val="single"/>
-        </w:rPr>
         <w:fldChar w:fldCharType="end"/>
       </w:r>
     </w:p>
@@ -14963,7 +14849,6 @@
     </w:p>
     <w:p>
       <w:r>
-        <w:lastRenderedPageBreak/>
         <w:t>The iris location algorithm is still not performing as well as hoped. More work is need here to improve its accuracy (currently only 87% of irises correctly located from the test set). Effort is better spent improving this rather than speeding it up.</w:t>
       </w:r>
     </w:p>
@@ -15066,6 +14951,7 @@
     </w:p>
     <w:p>
       <w:r>
+        <w:lastRenderedPageBreak/>
         <w:t>The reason the hamming function is slow is that repeated tests are needed with one of the tested codes shifted each time to allow for a possible rotation of one of the images with respect to the other. For each given orientation of the eye, currently six bits are produced. In optimising the parameters [see   ] other numbers of bits are considered. With the current objects in use such a change would be easy to implement. (In fact the hamming function does so automatically, it looks up how many bits need to be shifted in between each comparison. However, at a high computational cost.</w:t>
       </w:r>
     </w:p>
@@ -15120,7 +15006,6 @@
     </w:p>
     <w:p>
       <w:r>
-        <w:lastRenderedPageBreak/>
         <w:t xml:space="preserve">There appear to be three sources of noise which an automatic procedure should account for. The eyelids themselves are considered noise from the point of view they occlude part of the iris pattern from analysis, this also applies to the eyelashes, and then lastly, any bright specular reflections usually at the bottom of the image should also be captured. </w:t>
       </w:r>
     </w:p>
@@ -15410,7 +15295,7 @@
                     </pic:cNvPicPr>
                   </pic:nvPicPr>
                   <pic:blipFill>
-                    <a:blip r:embed="rId24"/>
+                    <a:blip r:embed="rId21"/>
                     <a:srcRect/>
                     <a:stretch>
                       <a:fillRect/>
@@ -15469,11 +15354,6 @@
             </v:textbox>
           </v:shape>
         </w:pict>
-      </w:r>
-      <w:r>
-        <w:rPr>
-          <w:lang w:val="en-GB"/>
-        </w:rPr>
       </w:r>
       <w:r>
         <w:pict>
@@ -15503,6 +15383,7 @@
               <v:path o:extrusionok="t" o:connecttype="none"/>
               <o:lock v:ext="edit" text="t"/>
             </v:shape>
+            <w10:wrap type="none"/>
             <w10:anchorlock/>
           </v:group>
         </w:pict>
@@ -15744,6 +15625,7 @@
               <w:rFonts w:ascii="Cambria Math" w:hAnsi="Cambria Math"/>
               <w:sz w:val="24"/>
             </w:rPr>
+            <w:lastRenderedPageBreak/>
             <m:t xml:space="preserve">                                                            r=</m:t>
           </m:r>
           <m:f>
@@ -16096,7 +15978,7 @@
                     </pic:cNvPicPr>
                   </pic:nvPicPr>
                   <pic:blipFill>
-                    <a:blip r:embed="rId25"/>
+                    <a:blip r:embed="rId22"/>
                     <a:srcRect/>
                     <a:stretch>
                       <a:fillRect/>
@@ -16119,11 +16001,6 @@
         </w:drawing>
       </w:r>
       <w:r>
-        <w:rPr>
-          <w:lang w:val="en-GB"/>
-        </w:rPr>
-      </w:r>
-      <w:r>
         <w:pict>
           <v:group id="_x0000_s1063" editas="canvas" style="width:263.25pt;height:140.25pt;mso-position-horizontal-relative:char;mso-position-vertical-relative:line" coordsize="5265,2805">
             <o:lock v:ext="edit" aspectratio="t"/>
@@ -16142,55 +16019,58 @@
     <w:p/>
     <w:p>
       <w:r>
+        <w:t>7.2.3</w:t>
+      </w:r>
+      <w:r>
+        <w:t xml:space="preserve"> </w:t>
+      </w:r>
+      <w:r>
+        <w:rPr>
+          <w:i/>
+          <w:u w:val="single"/>
+        </w:rPr>
+        <w:t>Eyelash Detection</w:t>
+      </w:r>
+      <w:r>
+        <w:rPr>
+          <w:i/>
+          <w:u w:val="single"/>
+        </w:rPr>
+        <w:fldChar w:fldCharType="begin"/>
+      </w:r>
+      <w:r>
+        <w:instrText xml:space="preserve"> XE "</w:instrText>
+      </w:r>
+      <w:r>
+        <w:rPr>
+          <w:i/>
+          <w:u w:val="single"/>
+        </w:rPr>
+        <w:instrText>Eyelash Detection</w:instrText>
+      </w:r>
+      <w:r>
+        <w:instrText xml:space="preserve">" </w:instrText>
+      </w:r>
+      <w:r>
+        <w:rPr>
+          <w:i/>
+          <w:u w:val="single"/>
+        </w:rPr>
+        <w:fldChar w:fldCharType="end"/>
+      </w:r>
+    </w:p>
+    <w:p>
+      <w:r>
+        <w:t>The simplest approach to removing eyelashes would be to make use of a thresholding technique assuming that the eyelashes are quite dark compared to other features of the iris. This assumption is important and would render the method useless if applied under imaging conditions whereby certain parts of the iris have been rendered equally dark and would also be identified for removal quite erroneously, an example of such images would be those in the LEI database.</w:t>
+      </w:r>
+    </w:p>
+    <w:p>
+      <w:r>
+        <w:t xml:space="preserve">Kong and Zhang have proposed a method for eyelash detection where eyelashes are divided into two groups, separable eyelashes which are isolated and multiple eyelashes bunched together and overlapping in the image. To detect separable eyelashes are then detected using 1D Gabor filters, based on the idea that a convolution of a separable eyelash with a Gaussian smoothing function will result in a low output value, so that if the result is lower than some threshold it is taken as belonging to an eyelash. Multiple eyelashes are detected by examining variance of intensity. If the variance of intensity values in </w:t>
+      </w:r>
+      <w:r>
         <w:lastRenderedPageBreak/>
-        <w:t>7.2.3</w:t>
-      </w:r>
-      <w:r>
-        <w:t xml:space="preserve"> </w:t>
-      </w:r>
-      <w:r>
-        <w:rPr>
-          <w:i/>
-          <w:u w:val="single"/>
-        </w:rPr>
-        <w:t>Eyelash Detection</w:t>
-      </w:r>
-      <w:r>
-        <w:rPr>
-          <w:i/>
-          <w:u w:val="single"/>
-        </w:rPr>
-        <w:fldChar w:fldCharType="begin"/>
-      </w:r>
-      <w:r>
-        <w:instrText xml:space="preserve"> XE "</w:instrText>
-      </w:r>
-      <w:r>
-        <w:rPr>
-          <w:i/>
-          <w:u w:val="single"/>
-        </w:rPr>
-        <w:instrText>Eyelash Detection</w:instrText>
-      </w:r>
-      <w:r>
-        <w:instrText xml:space="preserve">" </w:instrText>
-      </w:r>
-      <w:r>
-        <w:rPr>
-          <w:i/>
-          <w:u w:val="single"/>
-        </w:rPr>
-        <w:fldChar w:fldCharType="end"/>
-      </w:r>
-    </w:p>
-    <w:p>
-      <w:r>
-        <w:t>The simplest approach to removing eyelashes would be to make use of a thresholding technique assuming that the eyelashes are quite dark compared to other features of the iris. This assumption is important and would render the method useless if applied under imaging conditions whereby certain parts of the iris have been rendered equally dark and would also be identified for removal quite erroneously, an example of such images would be those in the LEI database.</w:t>
-      </w:r>
-    </w:p>
-    <w:p>
-      <w:r>
-        <w:t xml:space="preserve">Kong and Zhang have proposed a method for eyelash detection where eyelashes are divided into two groups, separable eyelashes which are isolated and multiple eyelashes bunched together and overlapping in the image. To detect separable eyelashes are then detected using 1D Gabor filters, based on the idea that a convolution of a separable eyelash with a Gaussian smoothing function will result in a low output value, so that if the result is lower than some threshold it is taken as belonging to an eyelash. Multiple eyelashes are detected by examining variance of intensity. If the variance of intensity values in a small window is lower than a threshold, then the centre of the window is considered as a point in an eyelash. Their model also makes use of the use of a connective criterion whereby each point in an eyelash should connect with another point or an eyelid.  </w:t>
+        <w:t xml:space="preserve">a small window is lower than a threshold, then the centre of the window is considered as a point in an eyelash. Their model also makes use of the use of a connective criterion whereby each point in an eyelash should connect with another point or an eyelid.  </w:t>
       </w:r>
     </w:p>
     <w:p/>
@@ -16296,7 +16176,6 @@
           <w:rFonts w:cs="CMR12"/>
           <w:noProof/>
         </w:rPr>
-        <w:lastRenderedPageBreak/>
         <w:drawing>
           <wp:anchor distT="0" distB="0" distL="114300" distR="114300" simplePos="0" relativeHeight="251659264" behindDoc="0" locked="0" layoutInCell="1" allowOverlap="1">
             <wp:simplePos x="0" y="0"/>
@@ -16323,7 +16202,7 @@
                     </pic:cNvPicPr>
                   </pic:nvPicPr>
                   <pic:blipFill>
-                    <a:blip r:embed="rId26"/>
+                    <a:blip r:embed="rId23"/>
                     <a:srcRect/>
                     <a:stretch>
                       <a:fillRect/>
@@ -16586,7 +16465,7 @@
                     </pic:cNvPicPr>
                   </pic:nvPicPr>
                   <pic:blipFill>
-                    <a:blip r:embed="rId27"/>
+                    <a:blip r:embed="rId24"/>
                     <a:srcRect/>
                     <a:stretch>
                       <a:fillRect/>
@@ -16618,7 +16497,6 @@
       <w:r>
         <w:rPr>
           <w:color w:val="000000"/>
-          <w:lang w:val="en-GB"/>
         </w:rPr>
       </w:r>
       <w:r>
@@ -16642,54 +16520,51 @@
     <w:p/>
     <w:p>
       <w:r>
-        <w:t xml:space="preserve">As suggested earlier then, pixels corresponding to any form of noise, whether it is due to eyelids, eyelashes or reflections have their coordinates recorded into an array which then gets passed into </w:t>
-      </w:r>
+        <w:t xml:space="preserve">As suggested earlier then, pixels corresponding to any form of noise, whether it is due to eyelids, eyelashes or reflections have their coordinates recorded into an array which then gets passed into whatever iris matching procedure is being used, in our case the Hamming distance, at which point only valid pixels are considered. </w:t>
+      </w:r>
+    </w:p>
+    <w:p>
+      <w:pPr>
+        <w:rPr>
+          <w:b/>
+        </w:rPr>
+      </w:pPr>
+    </w:p>
+    <w:p>
+      <w:pPr>
+        <w:rPr>
+          <w:i/>
+          <w:u w:val="single"/>
+        </w:rPr>
+      </w:pPr>
+      <w:r>
+        <w:rPr>
+          <w:i/>
+        </w:rPr>
+        <w:t>7.2.5</w:t>
+      </w:r>
+      <w:r>
+        <w:rPr>
+          <w:b/>
+        </w:rPr>
+        <w:t xml:space="preserve"> </w:t>
+      </w:r>
+      <w:r>
+        <w:rPr>
+          <w:i/>
+          <w:u w:val="single"/>
+        </w:rPr>
+        <w:t>Automatic Detection of the Iris</w:t>
+      </w:r>
+    </w:p>
+    <w:p>
+      <w:r>
+        <w:t xml:space="preserve">We present here an alternative method for automatic localization of the iris based on the use of the Hough transform. As a preliminary step, the input into the transform is an edgemap, which at its simplest would consist of two-dimensional array of 1s and 0s of the exact same dimension as the original image from which we are to extract the iris. Each cell in the edgemap array would contain a 1 if the same cell in the original image corresponded to an edge. The idea then is that among these edges would be included the iris and limbus boundaries, the eyelids, eyelashes and unavoidably some noise. </w:t>
+      </w:r>
+    </w:p>
+    <w:p>
       <w:r>
         <w:lastRenderedPageBreak/>
-        <w:t xml:space="preserve">whatever iris matching procedure is being used, in our case the Hamming distance, at which point only valid pixels are considered. </w:t>
-      </w:r>
-    </w:p>
-    <w:p>
-      <w:pPr>
-        <w:rPr>
-          <w:b/>
-        </w:rPr>
-      </w:pPr>
-    </w:p>
-    <w:p>
-      <w:pPr>
-        <w:rPr>
-          <w:i/>
-          <w:u w:val="single"/>
-        </w:rPr>
-      </w:pPr>
-      <w:r>
-        <w:rPr>
-          <w:i/>
-        </w:rPr>
-        <w:t>7.2.5</w:t>
-      </w:r>
-      <w:r>
-        <w:rPr>
-          <w:b/>
-        </w:rPr>
-        <w:t xml:space="preserve"> </w:t>
-      </w:r>
-      <w:r>
-        <w:rPr>
-          <w:i/>
-          <w:u w:val="single"/>
-        </w:rPr>
-        <w:t>Automatic Detection of the Iris</w:t>
-      </w:r>
-    </w:p>
-    <w:p>
-      <w:r>
-        <w:t xml:space="preserve">We present here an alternative method for automatic localization of the iris based on the use of the Hough transform. As a preliminary step, the input into the transform is an edgemap, which at its simplest would consist of two-dimensional array of 1s and 0s of the exact same dimension as the original image from which we are to extract the iris. Each cell in the edgemap array would contain a 1 if the same cell in the original image corresponded to an edge. The idea then is that among these edges would be included the iris and limbus boundaries, the eyelids, eyelashes and unavoidably some noise. </w:t>
-      </w:r>
-    </w:p>
-    <w:p>
-      <w:r>
         <w:t xml:space="preserve">There is more than one way to create such a map. The simplest method is to use Sobel filtering, which is defined by two 3×3 arrays which visit each pixel in the original image in turn taking a measure of the gradient (rate of change in intensity) in both the </w:t>
       </w:r>
       <w:r>
@@ -16835,7 +16710,7 @@
         </w:rPr>
         <w:pict>
           <v:shape id="_x0000_i1028" type="#_x0000_t75" style="width:3.1pt;height:16.45pt" equationxml="&lt;?xml version=&quot;1.0&quot; encoding=&quot;UTF-8&quot; standalone=&quot;yes&quot;?&gt;&#10;&lt;?mso-application progid=&quot;Word.Document&quot;?&gt;&#10;&lt;w:wordDocument xmlns:aml=&quot;http://schemas.microsoft.com/aml/2001/core&quot; xmlns:dt=&quot;uuid:C2F41010-65B3-11d1-A29F-00AA00C14882&quot; xmlns:ve=&quot;http://schemas.openxmlformats.org/markup-compatibility/2006&quot; xmlns:o=&quot;urn:schemas-microsoft-com:office:office&quot; xmlns:m=&quot;http://schemas.openxmlformats.org/officeDocument/2006/math&quot; xmlns:v=&quot;urn:schemas-microsoft-com:vml&quot; xmlns:w10=&quot;urn:schemas-microsoft-com:office:word&quot; xmlns:w=&quot;http://schemas.microsoft.com/office/word/2003/wordml&quot; xmlns:wx=&quot;http://schemas.microsoft.com/office/word/2003/auxHint&quot; xmlns:wsp=&quot;http://schemas.microsoft.com/office/word/2003/wordml/sp2&quot; xmlns:sl=&quot;http://schemas.microsoft.com/schemaLibrary/2003/core&quot; w:macrosPresent=&quot;no&quot; w:embeddedObjPresent=&quot;no&quot; w:ocxPresent=&quot;no&quot; xml:space=&quot;preserve&quot;&gt;&lt;w:ignoreSubtree w:val=&quot;http://schemas.microsoft.com/office/word/2003/wordml/sp2&quot;/&gt;&lt;o:DocumentProperties&gt;&lt;o:Version&gt;12&lt;/o:Version&gt;&lt;/o:DocumentProperties&gt;&lt;w:docPr&gt;&lt;w:view w:val=&quot;print&quot;/&gt;&lt;w:zoom w:percent=&quot;100&quot;/&gt;&lt;w:doNotEmbedSystemFonts/&gt;&lt;w:defaultTabStop w:val=&quot;720&quot;/&gt;&lt;w:drawingGridHorizontalSpacing w:val=&quot;110&quot;/&gt;&lt;w:displayHorizontalDrawingGridEvery w:val=&quot;2&quot;/&gt;&lt;w:punctuationKerning/&gt;&lt;w:characterSpacingControl w:val=&quot;DontCompress&quot;/&gt;&lt;w:optimizeForBrowser/&gt;&lt;w:validateAgainstSchema/&gt;&lt;w:saveInvalidXML w:val=&quot;off&quot;/&gt;&lt;w:ignoreMixedContent w:val=&quot;off&quot;/&gt;&lt;w:alwaysShowPlaceholderText w:val=&quot;off&quot;/&gt;&lt;w:compat&gt;&lt;w:breakWrappedTables/&gt;&lt;w:snapToGridInCell/&gt;&lt;w:wrapTextWithPunct/&gt;&lt;w:useAsianBreakRules/&gt;&lt;w:dontGrowAutofit/&gt;&lt;/w:compat&gt;&lt;wsp:rsids&gt;&lt;wsp:rsidRoot wsp:val=&quot;0075219C&quot;/&gt;&lt;wsp:rsid wsp:val=&quot;00003BA5&quot;/&gt;&lt;wsp:rsid wsp:val=&quot;00020B3E&quot;/&gt;&lt;wsp:rsid wsp:val=&quot;00046A55&quot;/&gt;&lt;wsp:rsid wsp:val=&quot;00066C4D&quot;/&gt;&lt;wsp:rsid wsp:val=&quot;00072431&quot;/&gt;&lt;wsp:rsid wsp:val=&quot;000853CC&quot;/&gt;&lt;wsp:rsid wsp:val=&quot;000C54DF&quot;/&gt;&lt;wsp:rsid wsp:val=&quot;000D7569&quot;/&gt;&lt;wsp:rsid wsp:val=&quot;000E27EA&quot;/&gt;&lt;wsp:rsid wsp:val=&quot;00137EDF&quot;/&gt;&lt;wsp:rsid wsp:val=&quot;00192614&quot;/&gt;&lt;wsp:rsid wsp:val=&quot;00193550&quot;/&gt;&lt;wsp:rsid wsp:val=&quot;00223514&quot;/&gt;&lt;wsp:rsid wsp:val=&quot;002452D4&quot;/&gt;&lt;wsp:rsid wsp:val=&quot;00256564&quot;/&gt;&lt;wsp:rsid wsp:val=&quot;00262D2B&quot;/&gt;&lt;wsp:rsid wsp:val=&quot;00267B20&quot;/&gt;&lt;wsp:rsid wsp:val=&quot;002B7268&quot;/&gt;&lt;wsp:rsid wsp:val=&quot;002E4BFD&quot;/&gt;&lt;wsp:rsid wsp:val=&quot;00305A8D&quot;/&gt;&lt;wsp:rsid wsp:val=&quot;00362C2A&quot;/&gt;&lt;wsp:rsid wsp:val=&quot;00393122&quot;/&gt;&lt;wsp:rsid wsp:val=&quot;003A54CB&quot;/&gt;&lt;wsp:rsid wsp:val=&quot;003C4FAE&quot;/&gt;&lt;wsp:rsid wsp:val=&quot;003F02F3&quot;/&gt;&lt;wsp:rsid wsp:val=&quot;00464BDB&quot;/&gt;&lt;wsp:rsid wsp:val=&quot;004D128A&quot;/&gt;&lt;wsp:rsid wsp:val=&quot;004D4C7B&quot;/&gt;&lt;wsp:rsid wsp:val=&quot;004E6A06&quot;/&gt;&lt;wsp:rsid wsp:val=&quot;00536F3C&quot;/&gt;&lt;wsp:rsid wsp:val=&quot;005948EE&quot;/&gt;&lt;wsp:rsid wsp:val=&quot;005C4BB6&quot;/&gt;&lt;wsp:rsid wsp:val=&quot;00612B3C&quot;/&gt;&lt;wsp:rsid wsp:val=&quot;00685949&quot;/&gt;&lt;wsp:rsid wsp:val=&quot;006878F2&quot;/&gt;&lt;wsp:rsid wsp:val=&quot;006A1E90&quot;/&gt;&lt;wsp:rsid wsp:val=&quot;006D6EC7&quot;/&gt;&lt;wsp:rsid wsp:val=&quot;0075219C&quot;/&gt;&lt;wsp:rsid wsp:val=&quot;00792E4D&quot;/&gt;&lt;wsp:rsid wsp:val=&quot;007C3E64&quot;/&gt;&lt;wsp:rsid wsp:val=&quot;007D00BC&quot;/&gt;&lt;wsp:rsid wsp:val=&quot;007E11A8&quot;/&gt;&lt;wsp:rsid wsp:val=&quot;007E6F24&quot;/&gt;&lt;wsp:rsid wsp:val=&quot;007F194B&quot;/&gt;&lt;wsp:rsid wsp:val=&quot;008160CF&quot;/&gt;&lt;wsp:rsid wsp:val=&quot;00824353&quot;/&gt;&lt;wsp:rsid wsp:val=&quot;00875416&quot;/&gt;&lt;wsp:rsid wsp:val=&quot;0088007C&quot;/&gt;&lt;wsp:rsid wsp:val=&quot;008B015D&quot;/&gt;&lt;wsp:rsid wsp:val=&quot;008D1830&quot;/&gt;&lt;wsp:rsid wsp:val=&quot;008D78F9&quot;/&gt;&lt;wsp:rsid wsp:val=&quot;00924F54&quot;/&gt;&lt;wsp:rsid wsp:val=&quot;0099676E&quot;/&gt;&lt;wsp:rsid wsp:val=&quot;009D42A8&quot;/&gt;&lt;wsp:rsid wsp:val=&quot;009F1118&quot;/&gt;&lt;wsp:rsid wsp:val=&quot;009F12BE&quot;/&gt;&lt;wsp:rsid wsp:val=&quot;00A05A11&quot;/&gt;&lt;wsp:rsid wsp:val=&quot;00A27D3D&quot;/&gt;&lt;wsp:rsid wsp:val=&quot;00A366BF&quot;/&gt;&lt;wsp:rsid wsp:val=&quot;00A9770D&quot;/&gt;&lt;wsp:rsid wsp:val=&quot;00AA5C17&quot;/&gt;&lt;wsp:rsid wsp:val=&quot;00AB1D3A&quot;/&gt;&lt;wsp:rsid wsp:val=&quot;00AB6257&quot;/&gt;&lt;wsp:rsid wsp:val=&quot;00AB72F4&quot;/&gt;&lt;wsp:rsid wsp:val=&quot;00AC534D&quot;/&gt;&lt;wsp:rsid wsp:val=&quot;00B729C3&quot;/&gt;&lt;wsp:rsid wsp:val=&quot;00B86746&quot;/&gt;&lt;wsp:rsid wsp:val=&quot;00BA2E3B&quot;/&gt;&lt;wsp:rsid wsp:val=&quot;00BB52A1&quot;/&gt;&lt;wsp:rsid wsp:val=&quot;00C24CC5&quot;/&gt;&lt;wsp:rsid wsp:val=&quot;00C34652&quot;/&gt;&lt;wsp:rsid wsp:val=&quot;00C43F02&quot;/&gt;&lt;wsp:rsid wsp:val=&quot;00C91B04&quot;/&gt;&lt;wsp:rsid wsp:val=&quot;00CC7BCA&quot;/&gt;&lt;wsp:rsid wsp:val=&quot;00CD1E72&quot;/&gt;&lt;wsp:rsid wsp:val=&quot;00CD2994&quot;/&gt;&lt;wsp:rsid wsp:val=&quot;00CE5DBA&quot;/&gt;&lt;wsp:rsid wsp:val=&quot;00CF1C48&quot;/&gt;&lt;wsp:rsid wsp:val=&quot;00D241D3&quot;/&gt;&lt;wsp:rsid wsp:val=&quot;00D56BDA&quot;/&gt;&lt;wsp:rsid wsp:val=&quot;00D94D82&quot;/&gt;&lt;wsp:rsid wsp:val=&quot;00E04224&quot;/&gt;&lt;wsp:rsid wsp:val=&quot;00E20EC4&quot;/&gt;&lt;wsp:rsid wsp:val=&quot;00E27E24&quot;/&gt;&lt;wsp:rsid wsp:val=&quot;00E41F99&quot;/&gt;&lt;wsp:rsid wsp:val=&quot;00E53C6F&quot;/&gt;&lt;wsp:rsid wsp:val=&quot;00E66390&quot;/&gt;&lt;wsp:rsid wsp:val=&quot;00E9258A&quot;/&gt;&lt;wsp:rsid wsp:val=&quot;00E969FB&quot;/&gt;&lt;wsp:rsid wsp:val=&quot;00EB76B4&quot;/&gt;&lt;wsp:rsid wsp:val=&quot;00EC59A6&quot;/&gt;&lt;wsp:rsid wsp:val=&quot;00EE625D&quot;/&gt;&lt;wsp:rsid wsp:val=&quot;00EE7DED&quot;/&gt;&lt;wsp:rsid wsp:val=&quot;00F43EBA&quot;/&gt;&lt;wsp:rsid wsp:val=&quot;00F95057&quot;/&gt;&lt;wsp:rsid wsp:val=&quot;00F976A8&quot;/&gt;&lt;wsp:rsid wsp:val=&quot;00FA40C8&quot;/&gt;&lt;wsp:rsid wsp:val=&quot;00FB44AE&quot;/&gt;&lt;wsp:rsid wsp:val=&quot;00FD76E4&quot;/&gt;&lt;/wsp:rsids&gt;&lt;/w:docPr&gt;&lt;w:body&gt;&lt;w:p wsp:rsidR=&quot;00000000&quot; wsp:rsidRDefault=&quot;00875416&quot;&gt;&lt;m:oMathPara&gt;&lt;m:oMath&gt;&lt;m:r&gt;&lt;w:rPr&gt;&lt;w:rFonts w:ascii=&quot;Cambria Math&quot; w:h-ansi=&quot;Cambria Math&quot;/&gt;&lt;wx:font wx:val=&quot;Cambria Math&quot;/&gt;&lt;w:i/&gt;&lt;w:sz w:val=&quot;24&quot;/&gt;&lt;/w:rPr&gt;&lt;m:t&gt; &lt;/m:t&gt;&lt;/m:r&gt;&lt;/m:oMath&gt;&lt;/m:oMathPara&gt;&lt;/w:p&gt;&lt;w:sectPr wsp:rsidR=&quot;00000000&quot;&gt;&lt;w:pgSz w:w=&quot;12240&quot; w:h=&quot;15840&quot;/&gt;&lt;w:pgMar w:top=&quot;1440&quot; w:right=&quot;1440&quot; w:bottom=&quot;1440&quot; w:left=&quot;1440&quot; w:header=&quot;720&quot; w:footer=&quot;720&quot; w:gutter=&quot;0&quot;/&gt;&lt;w:cols w:space=&quot;720&quot;/&gt;&lt;/w:sectPr&gt;&lt;/w:body&gt;&lt;/w:wordDocument&gt;">
-            <v:imagedata r:id="rId28" o:title="" chromakey="white"/>
+            <v:imagedata r:id="rId25" o:title="" chromakey="white"/>
           </v:shape>
         </w:pict>
       </w:r>
@@ -18187,7 +18062,6 @@
     </w:p>
     <w:p>
       <w:r>
-        <w:lastRenderedPageBreak/>
         <w:t xml:space="preserve">So it essentially collects votes for possible candidate circles as it moves through the set of edge points. The method does however suffer from the drawback that in practice it turns out that the algorithm does actually rely on the user providing a judiciously chosen threshold value, with the result that any possible circle coordinates </w:t>
       </w:r>
       <m:oMath>
@@ -18373,7 +18247,15 @@
           <w:iCs/>
           <w:lang w:val="en-GB"/>
         </w:rPr>
-        <w:t xml:space="preserve"> member updated the rest of the team about regularly. Our initial plan to have regular builds was facilitated by the use of a central repository, so that each of us could check their code worked well with the overall scheme. </w:t>
+        <w:t xml:space="preserve"> member updated the rest of the team about regularly. Our initial plan to have regular builds was facilitated by the use of a </w:t>
+      </w:r>
+      <w:r>
+        <w:rPr>
+          <w:iCs/>
+          <w:lang w:val="en-GB"/>
+        </w:rPr>
+        <w:lastRenderedPageBreak/>
+        <w:t xml:space="preserve">central repository, so that each of us could check their code worked well with the overall scheme. </w:t>
       </w:r>
       <w:r>
         <w:rPr>
@@ -18572,7 +18454,19 @@
         <w:rPr>
           <w:lang w:val="en-GB"/>
         </w:rPr>
-        <w:t>Arnar Jonsson: Implementing Daugman’s algorithms in Java Code.</w:t>
+        <w:t xml:space="preserve">Arnar Jonsson: Implementing Daugman’s algorithms in </w:t>
+      </w:r>
+      <w:r>
+        <w:rPr>
+          <w:lang w:val="en-GB"/>
+        </w:rPr>
+        <w:t>Java</w:t>
+      </w:r>
+      <w:r>
+        <w:rPr>
+          <w:lang w:val="en-GB"/>
+        </w:rPr>
+        <w:t>.</w:t>
       </w:r>
     </w:p>
     <w:p>
@@ -18751,7 +18645,7 @@
               <w:noProof/>
               <w:lang w:val="en-GB"/>
             </w:rPr>
-            <w:t xml:space="preserve"> (Daugman, 2004)</w:t>
+            <w:t xml:space="preserve"> (‘How Iris Recognition Works’, 2004)</w:t>
           </w:r>
           <w:r>
             <w:fldChar w:fldCharType="end"/>
@@ -18773,18 +18667,30 @@
     </w:p>
     <w:p>
       <w:r>
-        <w:t>This application only uses one eye. With the use of two eyes it is expected that the results stated above will improve. [if I have time I will try this out]</w:t>
-      </w:r>
-    </w:p>
-    <w:p>
-      <w:r>
-        <w:t>The other caveat mentioned above concerns the iris location routines. Whilst able to correctly identify and locate every pupil in the CASIA  database, it correctly locates the outer edge of the iris about 80% of the time. There are a number of avenues available in attempting to improve this and t</w:t>
+        <w:t>This application only uses one eye. With the use of two eyes it is expected that the results stated above wi</w:t>
+      </w:r>
+      <w:r>
+        <w:t>ll improve.  Whilst there has not been time to do extensive testing of this the initial findings are very positive</w:t>
+      </w:r>
+      <w:r>
+        <w:t>. Maintaining the threshold so that there are no false positives, the number of false negatives would drop to about 1%. Unfortunately there has not been time to  try and optimize the parameters for this test.</w:t>
+      </w:r>
+    </w:p>
+    <w:p>
+      <w:r>
+        <w:t>The other caveat mentioned above concerns the iris location routines. Whilst able to correctly identify and l</w:t>
+      </w:r>
+      <w:r>
+        <w:t xml:space="preserve">ocate every pupil in the CASIA </w:t>
+      </w:r>
+      <w:r>
+        <w:t>database, it correctly locates the outer edge of the iris about 80% of the time. There are a number of avenues available in attempting to improve this and t</w:t>
       </w:r>
       <w:r>
         <w:t xml:space="preserve">hey are covered elsewhere in </w:t>
       </w:r>
       <w:r>
-        <w:t xml:space="preserve"> this report. All subsequent tests data presented in this report use the subset of CASIA for which the iris location works correctly.</w:t>
+        <w:t>this report. All subsequent tests data presented in this report use the subset of CASIA for which the iris location works correctly.</w:t>
       </w:r>
     </w:p>
     <w:p>
@@ -18811,14 +18717,22 @@
     </w:p>
     <w:p>
       <w:r>
+        <w:lastRenderedPageBreak/>
+        <w:t>As an aside an attempt was made to avoid using the Gabor wavelets altogether. Instead the first and second derivative of the Gaussian was used. The method was to differentiate the Gaussian with respect to x (of the unwrapped iris, or the θ axis of the original). The first test was very hopeful, but on a larger set of data tests were worse than currently achieved by this project. However the results are in line with those first achieved before considerable effort (and CPU time) went into finding better parameters.</w:t>
+      </w:r>
+      <w:r>
+        <w:t xml:space="preserve"> It would certainly be an interesting place for further research.</w:t>
+      </w:r>
+    </w:p>
+    <w:p>
+      <w:r>
         <w:t xml:space="preserve">With much more still to consider the group feels it has made a good start in understanding both Iris Recognition and the complexities involved in engineering software in teams. </w:t>
       </w:r>
     </w:p>
-    <w:p/>
     <w:p>
       <w:pPr>
         <w:pStyle w:val="ColorfulList-Accent11"/>
-        <w:outlineLvl w:val="0"/>
+        <w:ind w:left="0"/>
         <w:rPr>
           <w:b/>
           <w:i/>
@@ -18831,8 +18745,7 @@
     <w:p>
       <w:pPr>
         <w:pStyle w:val="ColorfulList-Accent11"/>
-        <w:ind w:left="360"/>
-        <w:outlineLvl w:val="0"/>
+        <w:ind w:left="0"/>
         <w:rPr>
           <w:b/>
           <w:i/>
@@ -18857,8 +18770,7 @@
     </w:p>
     <w:p>
       <w:pPr>
-        <w:pStyle w:val="ColorfulList-Accent11"/>
-        <w:ind w:left="0"/>
+        <w:pStyle w:val="Bibliography"/>
         <w:rPr>
           <w:b/>
           <w:i/>
@@ -18867,11 +18779,8 @@
           <w:lang w:val="en-GB"/>
         </w:rPr>
       </w:pPr>
-    </w:p>
-    <w:p>
-      <w:pPr>
-        <w:pStyle w:val="ColorfulList-Accent11"/>
-        <w:ind w:left="0"/>
+      <w:bookmarkStart w:id="34" w:name="_Toc225052506"/>
+      <w:r>
         <w:rPr>
           <w:b/>
           <w:i/>
@@ -18879,114 +18788,18 @@
           <w:szCs w:val="26"/>
           <w:lang w:val="en-GB"/>
         </w:rPr>
-      </w:pPr>
-    </w:p>
-    <w:p>
-      <w:pPr>
-        <w:pStyle w:val="ColorfulList-Accent11"/>
-        <w:ind w:left="0"/>
-        <w:rPr>
-          <w:b/>
-          <w:i/>
-          <w:sz w:val="26"/>
-          <w:szCs w:val="26"/>
-          <w:lang w:val="en-GB"/>
-        </w:rPr>
-      </w:pPr>
-    </w:p>
-    <w:p>
-      <w:pPr>
-        <w:pStyle w:val="ColorfulList-Accent11"/>
-        <w:ind w:left="0"/>
-        <w:rPr>
-          <w:b/>
-          <w:i/>
-          <w:sz w:val="26"/>
-          <w:szCs w:val="26"/>
-          <w:lang w:val="en-GB"/>
-        </w:rPr>
-      </w:pPr>
-    </w:p>
-    <w:p>
-      <w:pPr>
-        <w:pStyle w:val="ColorfulList-Accent11"/>
-        <w:ind w:left="0"/>
-        <w:rPr>
-          <w:b/>
-          <w:i/>
-          <w:sz w:val="26"/>
-          <w:szCs w:val="26"/>
-          <w:lang w:val="en-GB"/>
-        </w:rPr>
-      </w:pPr>
-    </w:p>
-    <w:p>
-      <w:pPr>
-        <w:pStyle w:val="ColorfulList-Accent11"/>
-        <w:ind w:left="0"/>
-        <w:rPr>
-          <w:b/>
-          <w:i/>
-          <w:sz w:val="26"/>
-          <w:szCs w:val="26"/>
-          <w:lang w:val="en-GB"/>
-        </w:rPr>
-      </w:pPr>
-    </w:p>
-    <w:p>
-      <w:pPr>
-        <w:pStyle w:val="ColorfulList-Accent11"/>
-        <w:ind w:left="0"/>
-        <w:rPr>
-          <w:b/>
-          <w:i/>
-          <w:sz w:val="26"/>
-          <w:szCs w:val="26"/>
-          <w:lang w:val="en-GB"/>
-        </w:rPr>
-      </w:pPr>
-    </w:p>
-    <w:p>
-      <w:pPr>
-        <w:pStyle w:val="ColorfulList-Accent11"/>
-        <w:ind w:left="0"/>
-        <w:rPr>
-          <w:b/>
-          <w:i/>
-          <w:sz w:val="26"/>
-          <w:szCs w:val="26"/>
-          <w:lang w:val="en-GB"/>
-        </w:rPr>
-      </w:pPr>
-    </w:p>
-    <w:p>
-      <w:pPr>
-        <w:pStyle w:val="ColorfulList-Accent11"/>
-        <w:numPr>
-          <w:ilvl w:val="0"/>
-          <w:numId w:val="26"/>
-        </w:numPr>
-        <w:outlineLvl w:val="0"/>
-        <w:rPr>
-          <w:b/>
-          <w:i/>
-          <w:sz w:val="26"/>
-          <w:szCs w:val="26"/>
-          <w:lang w:val="en-GB"/>
-        </w:rPr>
-      </w:pPr>
-      <w:bookmarkStart w:id="34" w:name="_Toc225052506"/>
-      <w:r>
-        <w:rPr>
-          <w:b/>
-          <w:i/>
-          <w:sz w:val="26"/>
-          <w:szCs w:val="26"/>
-          <w:lang w:val="en-GB"/>
-        </w:rPr>
         <w:t>Bibliography</w:t>
       </w:r>
       <w:bookmarkEnd w:id="34"/>
+    </w:p>
+    <w:p>
+      <w:pPr>
+        <w:pStyle w:val="Bibliography"/>
+        <w:rPr>
+          <w:noProof/>
+          <w:lang w:val="en-GB"/>
+        </w:rPr>
+      </w:pPr>
       <w:r>
         <w:fldChar w:fldCharType="begin"/>
       </w:r>
@@ -18999,133 +18812,32 @@
       <w:r>
         <w:fldChar w:fldCharType="separate"/>
       </w:r>
-    </w:p>
-    <w:sdt>
-      <w:sdtPr>
-        <w:id w:val="275768641"/>
-        <w:docPartObj>
-          <w:docPartGallery w:val="Bibliographies"/>
-          <w:docPartUnique/>
-        </w:docPartObj>
-      </w:sdtPr>
-      <w:sdtEndPr/>
-      <w:sdtContent>
-        <w:p>
-          <w:pPr>
-            <w:pStyle w:val="Bibliography"/>
-          </w:pPr>
-          <w:r>
-            <w:t>Bibliography</w:t>
-          </w:r>
-        </w:p>
-        <w:sdt>
-          <w:sdtPr>
-            <w:id w:val="111145805"/>
-            <w:bibliography/>
-          </w:sdtPr>
-          <w:sdtContent>
-            <w:p>
-              <w:pPr>
-                <w:pStyle w:val="Bibliography"/>
-                <w:rPr>
-                  <w:noProof/>
-                </w:rPr>
-              </w:pPr>
-              <w:r>
-                <w:fldChar w:fldCharType="begin"/>
-              </w:r>
-              <w:r>
-                <w:instrText xml:space="preserve"> BIBLIOGRAPHY </w:instrText>
-              </w:r>
-              <w:r>
-                <w:fldChar w:fldCharType="separate"/>
-              </w:r>
-              <w:r>
-                <w:rPr>
-                  <w:noProof/>
-                </w:rPr>
-                <w:t>[Book] / auth. Bresenham J.E. (1965) “Algorithm for computer control of a digital plotter”. IBM Systems Journal Vol 4(1)..</w:t>
-              </w:r>
-            </w:p>
-            <w:p>
-              <w:pPr>
-                <w:pStyle w:val="Bibliography"/>
-                <w:rPr>
-                  <w:noProof/>
-                </w:rPr>
-              </w:pPr>
-              <w:r>
-                <w:rPr>
-                  <w:noProof/>
-                </w:rPr>
-                <w:t>[Book] / auth. Bresenham J.E. A Linear Algorithm for Incremental Digital Display of Circular Arcs, Communications of the ACM, 20(2), February 1977,100-106.</w:t>
-              </w:r>
-            </w:p>
-            <w:p>
-              <w:pPr>
-                <w:pStyle w:val="Bibliography"/>
-                <w:rPr>
-                  <w:noProof/>
-                </w:rPr>
-              </w:pPr>
-              <w:r>
-                <w:rPr>
-                  <w:noProof/>
-                </w:rPr>
-                <w:t>[Book] / auth. Daugman J. (1993) "High confidence visual recognition of persons by a test of statistical independence." IEEE Transactions on Pattern Analysis and Machine Intelligence, vol. 15(11), pp. 1148-1161..</w:t>
-              </w:r>
-            </w:p>
-            <w:p>
-              <w:pPr>
-                <w:pStyle w:val="Bibliography"/>
-                <w:rPr>
-                  <w:noProof/>
-                </w:rPr>
-              </w:pPr>
-              <w:r>
-                <w:rPr>
-                  <w:noProof/>
-                </w:rPr>
-                <w:t>[Book] / auth. Daugman J. (2004) ‘How Iris Recognition Works’, IEEE TRANSACTIONS ON CIRCUITS AND SYSTEMS FOR VIDEO TECHNOLOGY, vol.14(1).</w:t>
-              </w:r>
-            </w:p>
-            <w:p>
-              <w:pPr>
-                <w:pStyle w:val="Bibliography"/>
-                <w:rPr>
-                  <w:noProof/>
-                </w:rPr>
-              </w:pPr>
-              <w:r>
-                <w:rPr>
-                  <w:noProof/>
-                </w:rPr>
-                <w:t>[Book] / auth. Nelder J.A., and Mead, R. 1965, Computer Journal, vol.7, pp.308-313..</w:t>
-              </w:r>
-            </w:p>
-            <w:p>
-              <w:pPr>
-                <w:pStyle w:val="Bibliography"/>
-                <w:rPr>
-                  <w:noProof/>
-                </w:rPr>
-              </w:pPr>
-              <w:r>
-                <w:rPr>
-                  <w:noProof/>
-                </w:rPr>
-                <w:t>[Book] / auth. Sobel I., Feldman,G. (1968), "A 3x3 Isotropic Gradient Operator for Image Processing", presented at a talk at the Stanford Artificial Project ..</w:t>
-              </w:r>
-            </w:p>
-            <w:p>
-              <w:r>
-                <w:fldChar w:fldCharType="end"/>
-              </w:r>
-            </w:p>
-          </w:sdtContent>
-        </w:sdt>
-      </w:sdtContent>
-    </w:sdt>
+      <w:r>
+        <w:rPr>
+          <w:i/>
+          <w:iCs/>
+          <w:noProof/>
+          <w:lang w:val="en-GB"/>
+        </w:rPr>
+        <w:t xml:space="preserve">"High confidence visual recognition of persons by a test of statistical independence." . </w:t>
+      </w:r>
+      <w:r>
+        <w:rPr>
+          <w:b/>
+          <w:bCs/>
+          <w:noProof/>
+          <w:lang w:val="en-GB"/>
+        </w:rPr>
+        <w:t>Daugman, J. 1993.</w:t>
+      </w:r>
+      <w:r>
+        <w:rPr>
+          <w:noProof/>
+          <w:lang w:val="en-GB"/>
+        </w:rPr>
+        <w:t xml:space="preserve"> s.l. : IEEE Transactions on Pattern Analysis and Machine Intelligence, 1993, Vols. vol. 15(11), pp. 1148-1161.</w:t>
+      </w:r>
+    </w:p>
     <w:p>
       <w:pPr>
         <w:pStyle w:val="Bibliography"/>
@@ -19134,6 +18846,149 @@
           <w:lang w:val="en-GB"/>
         </w:rPr>
       </w:pPr>
+      <w:r>
+        <w:rPr>
+          <w:i/>
+          <w:iCs/>
+          <w:noProof/>
+          <w:lang w:val="en-GB"/>
+        </w:rPr>
+        <w:t xml:space="preserve">‘How Iris Recognition Works’. </w:t>
+      </w:r>
+      <w:r>
+        <w:rPr>
+          <w:b/>
+          <w:bCs/>
+          <w:noProof/>
+          <w:lang w:val="en-GB"/>
+        </w:rPr>
+        <w:t>Daugman, J. 2004.</w:t>
+      </w:r>
+      <w:r>
+        <w:rPr>
+          <w:noProof/>
+          <w:lang w:val="en-GB"/>
+        </w:rPr>
+        <w:t xml:space="preserve"> vol.14(1), s.l. : IEEE TRANSACTIONS ON CIRCUITS AND SYSTEMS FOR VIDEO TECHNOLOGY, 2004.</w:t>
+      </w:r>
+    </w:p>
+    <w:p>
+      <w:pPr>
+        <w:pStyle w:val="Bibliography"/>
+        <w:rPr>
+          <w:noProof/>
+          <w:lang w:val="en-GB"/>
+        </w:rPr>
+      </w:pPr>
+      <w:r>
+        <w:rPr>
+          <w:i/>
+          <w:iCs/>
+          <w:noProof/>
+          <w:lang w:val="en-GB"/>
+        </w:rPr>
+        <w:t xml:space="preserve">A 3x3 Isotropic Gradient Operator for Image Processing. </w:t>
+      </w:r>
+      <w:r>
+        <w:rPr>
+          <w:b/>
+          <w:bCs/>
+          <w:noProof/>
+          <w:lang w:val="en-GB"/>
+        </w:rPr>
+        <w:t>Sobel, I. and Feldman, G. 1968.</w:t>
+      </w:r>
+      <w:r>
+        <w:rPr>
+          <w:noProof/>
+          <w:lang w:val="en-GB"/>
+        </w:rPr>
+        <w:t xml:space="preserve"> s.l. : presented at a talk at the Stanford Artificial Project ., 1968.</w:t>
+      </w:r>
+    </w:p>
+    <w:p>
+      <w:pPr>
+        <w:pStyle w:val="Bibliography"/>
+        <w:rPr>
+          <w:noProof/>
+          <w:lang w:val="en-GB"/>
+        </w:rPr>
+      </w:pPr>
+      <w:r>
+        <w:rPr>
+          <w:i/>
+          <w:iCs/>
+          <w:noProof/>
+          <w:lang w:val="en-GB"/>
+        </w:rPr>
+        <w:t xml:space="preserve">A Linear Algorithm for Incremental Digital Display of Circular Arcs. </w:t>
+      </w:r>
+      <w:r>
+        <w:rPr>
+          <w:b/>
+          <w:bCs/>
+          <w:noProof/>
+          <w:lang w:val="en-GB"/>
+        </w:rPr>
+        <w:t>Bresenham, J.E. 1977.</w:t>
+      </w:r>
+      <w:r>
+        <w:rPr>
+          <w:noProof/>
+          <w:lang w:val="en-GB"/>
+        </w:rPr>
+        <w:t xml:space="preserve"> s.l. : Communications of the ACM, 20(2), 1977. Vols. February ,100-106.</w:t>
+      </w:r>
+    </w:p>
+    <w:p>
+      <w:pPr>
+        <w:pStyle w:val="Bibliography"/>
+        <w:rPr>
+          <w:noProof/>
+          <w:lang w:val="en-GB"/>
+        </w:rPr>
+      </w:pPr>
+      <w:r>
+        <w:rPr>
+          <w:b/>
+          <w:bCs/>
+          <w:noProof/>
+          <w:lang w:val="en-GB"/>
+        </w:rPr>
+        <w:t>Bresenham, J.E. (1965) “Algorithm for computer control of a digital plotter”. IBM Systems Journal Vol 4(1).</w:t>
+      </w:r>
+      <w:r>
+        <w:rPr>
+          <w:noProof/>
+          <w:lang w:val="en-GB"/>
+        </w:rPr>
+        <w:t xml:space="preserve"> </w:t>
+      </w:r>
+    </w:p>
+    <w:p>
+      <w:pPr>
+        <w:pStyle w:val="Bibliography"/>
+        <w:rPr>
+          <w:noProof/>
+          <w:lang w:val="en-GB"/>
+        </w:rPr>
+      </w:pPr>
+      <w:r>
+        <w:rPr>
+          <w:b/>
+          <w:bCs/>
+          <w:noProof/>
+          <w:lang w:val="en-GB"/>
+        </w:rPr>
+        <w:t>Nelder, J.A. and Mead, R. 1965.</w:t>
+      </w:r>
+      <w:r>
+        <w:rPr>
+          <w:noProof/>
+          <w:lang w:val="en-GB"/>
+        </w:rPr>
+        <w:t xml:space="preserve"> s.l. : Computer Journal, 1965, Vols. vol.7, pp.308-313.</w:t>
+      </w:r>
     </w:p>
     <w:p>
       <w:r>
@@ -19149,34 +19004,6 @@
       <w:pPr>
         <w:pStyle w:val="FootnoteText"/>
       </w:pPr>
-    </w:p>
-    <w:p>
-      <w:pPr>
-        <w:pStyle w:val="FootnoteText"/>
-      </w:pPr>
-    </w:p>
-    <w:p>
-      <w:pPr>
-        <w:pStyle w:val="FootnoteText"/>
-      </w:pPr>
-    </w:p>
-    <w:p>
-      <w:pPr>
-        <w:pStyle w:val="FootnoteText"/>
-      </w:pPr>
-    </w:p>
-    <w:p>
-      <w:pPr>
-        <w:pStyle w:val="FootnoteText"/>
-      </w:pPr>
-    </w:p>
-    <w:p>
-      <w:pPr>
-        <w:pStyle w:val="FootnoteText"/>
-      </w:pPr>
-      <w:r>
-        <w:t>.</w:t>
-      </w:r>
     </w:p>
     <w:p>
       <w:pPr>
@@ -19283,7 +19110,7 @@
                     </pic:cNvPicPr>
                   </pic:nvPicPr>
                   <pic:blipFill>
-                    <a:blip r:embed="rId29"/>
+                    <a:blip r:embed="rId26"/>
                     <a:srcRect/>
                     <a:stretch>
                       <a:fillRect/>
@@ -20335,7 +20162,7 @@
                     </pic:cNvPicPr>
                   </pic:nvPicPr>
                   <pic:blipFill>
-                    <a:blip r:embed="rId30"/>
+                    <a:blip r:embed="rId27"/>
                     <a:srcRect/>
                     <a:stretch>
                       <a:fillRect/>
@@ -20424,7 +20251,7 @@
                     </pic:cNvPicPr>
                   </pic:nvPicPr>
                   <pic:blipFill>
-                    <a:blip r:embed="rId30"/>
+                    <a:blip r:embed="rId27"/>
                     <a:srcRect/>
                     <a:stretch>
                       <a:fillRect/>
@@ -20628,7 +20455,7 @@
                     </pic:cNvPicPr>
                   </pic:nvPicPr>
                   <pic:blipFill>
-                    <a:blip r:embed="rId30"/>
+                    <a:blip r:embed="rId27"/>
                     <a:srcRect/>
                     <a:stretch>
                       <a:fillRect/>
@@ -20739,7 +20566,7 @@
                     </pic:cNvPicPr>
                   </pic:nvPicPr>
                   <pic:blipFill>
-                    <a:blip r:embed="rId31"/>
+                    <a:blip r:embed="rId28"/>
                     <a:srcRect b="46584"/>
                     <a:stretch>
                       <a:fillRect/>
@@ -20941,7 +20768,7 @@
                     </pic:cNvPicPr>
                   </pic:nvPicPr>
                   <pic:blipFill>
-                    <a:blip r:embed="rId32"/>
+                    <a:blip r:embed="rId29"/>
                     <a:srcRect/>
                     <a:stretch>
                       <a:fillRect/>
@@ -21061,7 +20888,7 @@
                     </pic:cNvPicPr>
                   </pic:nvPicPr>
                   <pic:blipFill>
-                    <a:blip r:embed="rId33"/>
+                    <a:blip r:embed="rId30"/>
                     <a:srcRect/>
                     <a:stretch>
                       <a:fillRect/>
@@ -21230,7 +21057,7 @@
                     </pic:cNvPicPr>
                   </pic:nvPicPr>
                   <pic:blipFill>
-                    <a:blip r:embed="rId34"/>
+                    <a:blip r:embed="rId31"/>
                     <a:srcRect/>
                     <a:stretch>
                       <a:fillRect/>
@@ -21349,7 +21176,7 @@
                     </pic:cNvPicPr>
                   </pic:nvPicPr>
                   <pic:blipFill>
-                    <a:blip r:embed="rId30"/>
+                    <a:blip r:embed="rId27"/>
                     <a:srcRect/>
                     <a:stretch>
                       <a:fillRect/>
@@ -21460,7 +21287,7 @@
                     </pic:cNvPicPr>
                   </pic:nvPicPr>
                   <pic:blipFill>
-                    <a:blip r:embed="rId35"/>
+                    <a:blip r:embed="rId32"/>
                     <a:srcRect/>
                     <a:stretch>
                       <a:fillRect/>
@@ -21710,7 +21537,7 @@
                     </pic:cNvPicPr>
                   </pic:nvPicPr>
                   <pic:blipFill>
-                    <a:blip r:embed="rId36"/>
+                    <a:blip r:embed="rId33"/>
                     <a:srcRect l="801"/>
                     <a:stretch>
                       <a:fillRect/>
@@ -21818,7 +21645,7 @@
                     </pic:cNvPicPr>
                   </pic:nvPicPr>
                   <pic:blipFill>
-                    <a:blip r:embed="rId30"/>
+                    <a:blip r:embed="rId27"/>
                     <a:srcRect/>
                     <a:stretch>
                       <a:fillRect/>
@@ -21937,7 +21764,7 @@
                     </pic:cNvPicPr>
                   </pic:nvPicPr>
                   <pic:blipFill>
-                    <a:blip r:embed="rId37"/>
+                    <a:blip r:embed="rId34"/>
                     <a:srcRect/>
                     <a:stretch>
                       <a:fillRect/>
@@ -22139,7 +21966,7 @@
                     </pic:cNvPicPr>
                   </pic:nvPicPr>
                   <pic:blipFill>
-                    <a:blip r:embed="rId38"/>
+                    <a:blip r:embed="rId35"/>
                     <a:srcRect/>
                     <a:stretch>
                       <a:fillRect/>
@@ -22256,7 +22083,7 @@
                     </pic:cNvPicPr>
                   </pic:nvPicPr>
                   <pic:blipFill>
-                    <a:blip r:embed="rId39"/>
+                    <a:blip r:embed="rId36"/>
                     <a:srcRect/>
                     <a:stretch>
                       <a:fillRect/>
@@ -22432,7 +22259,7 @@
                     </pic:cNvPicPr>
                   </pic:nvPicPr>
                   <pic:blipFill>
-                    <a:blip r:embed="rId40"/>
+                    <a:blip r:embed="rId37"/>
                     <a:srcRect/>
                     <a:stretch>
                       <a:fillRect/>
@@ -22530,7 +22357,7 @@
                     </pic:cNvPicPr>
                   </pic:nvPicPr>
                   <pic:blipFill>
-                    <a:blip r:embed="rId41"/>
+                    <a:blip r:embed="rId38"/>
                     <a:srcRect/>
                     <a:stretch>
                       <a:fillRect/>
@@ -22713,7 +22540,7 @@
                     </pic:cNvPicPr>
                   </pic:nvPicPr>
                   <pic:blipFill>
-                    <a:blip r:embed="rId42"/>
+                    <a:blip r:embed="rId39"/>
                     <a:srcRect/>
                     <a:stretch>
                       <a:fillRect/>
@@ -22884,7 +22711,7 @@
                     </pic:cNvPicPr>
                   </pic:nvPicPr>
                   <pic:blipFill>
-                    <a:blip r:embed="rId43"/>
+                    <a:blip r:embed="rId40"/>
                     <a:srcRect/>
                     <a:stretch>
                       <a:fillRect/>
@@ -22951,7 +22778,7 @@
                     </pic:cNvPicPr>
                   </pic:nvPicPr>
                   <pic:blipFill>
-                    <a:blip r:embed="rId30"/>
+                    <a:blip r:embed="rId27"/>
                     <a:srcRect/>
                     <a:stretch>
                       <a:fillRect/>
@@ -23059,7 +22886,7 @@
                     </pic:cNvPicPr>
                   </pic:nvPicPr>
                   <pic:blipFill>
-                    <a:blip r:embed="rId44"/>
+                    <a:blip r:embed="rId41"/>
                     <a:srcRect b="47064"/>
                     <a:stretch>
                       <a:fillRect/>
@@ -29685,8 +29512,8 @@
           <w:lang w:val="en-GB"/>
         </w:rPr>
         <w:sectPr>
-          <w:headerReference w:type="default" r:id="rId45"/>
-          <w:footerReference w:type="default" r:id="rId46"/>
+          <w:headerReference w:type="default" r:id="rId42"/>
+          <w:footerReference w:type="default" r:id="rId43"/>
           <w:pgSz w:w="12240" w:h="15840"/>
           <w:pgMar w:top="1440" w:right="1440" w:bottom="1440" w:left="1440" w:header="720" w:footer="720" w:gutter="0"/>
           <w:cols w:space="720"/>
@@ -30629,7 +30456,7 @@
         <w:b/>
         <w:noProof/>
       </w:rPr>
-      <w:t>33</w:t>
+      <w:t>4</w:t>
     </w:r>
     <w:r>
       <w:rPr>
@@ -30669,7 +30496,7 @@
         <w:b/>
         <w:noProof/>
       </w:rPr>
-      <w:t>56</w:t>
+      <w:t>57</w:t>
     </w:r>
     <w:r>
       <w:rPr>
@@ -30788,7 +30615,7 @@
               <w:noProof/>
               <w:lang w:val="en-GB"/>
             </w:rPr>
-            <w:t>(Daugman, 1993)</w:t>
+            <w:t>("High confidence visual recognition of persons by a test of statistical independence." , 1993)</w:t>
           </w:r>
           <w:r>
             <w:rPr>
@@ -30830,7 +30657,7 @@
               <w:noProof/>
               <w:lang w:val="en-GB"/>
             </w:rPr>
-            <w:t xml:space="preserve"> (Daugman, 2004)</w:t>
+            <w:t xml:space="preserve"> (‘How Iris Recognition Works’, 2004)</w:t>
           </w:r>
           <w:r>
             <w:rPr>
@@ -30876,13 +30703,7 @@
                   <w:rPr>
                     <w:lang w:val="en-GB"/>
                   </w:rPr>
-                  <w:t>MSc Group Projec</w:t>
-                </w:r>
-                <w:r>
-                  <w:rPr>
-                    <w:lang w:val="en-GB"/>
-                  </w:rPr>
-                  <w:t>t - Iris Recognition - Report 3</w:t>
+                  <w:t>MSc Group Project - Iris Recognition - Report 3</w:t>
                 </w:r>
               </w:p>
             </w:txbxContent>
@@ -30913,7 +30734,7 @@
                       <w:noProof/>
                       <w:color w:val="FFFFFF"/>
                     </w:rPr>
-                    <w:t>33</w:t>
+                    <w:t>4</w:t>
                   </w:r>
                 </w:fldSimple>
               </w:p>
@@ -34840,7 +34661,7 @@
 </file>
 
 <file path=customXml/item1.xml><?xml version="1.0" encoding="utf-8"?>
-<b:Sources xmlns:b="http://schemas.openxmlformats.org/officeDocument/2006/bibliography" xmlns="http://schemas.openxmlformats.org/officeDocument/2006/bibliography" SelectedStyle="\GostTitle.XSL" StyleName="GOST - Title Sort">
+<b:Sources xmlns:b="http://schemas.openxmlformats.org/officeDocument/2006/bibliography" xmlns="http://schemas.openxmlformats.org/officeDocument/2006/bibliography" SelectedStyle="\GB.XSL" StyleName="GB7714">
   <b:Source>
     <b:Tag>Bre</b:Tag>
     <b:SourceType>Book</b:SourceType>
@@ -34974,7 +34795,7 @@
 </file>
 
 <file path=customXml/itemProps1.xml><?xml version="1.0" encoding="utf-8"?>
-<ds:datastoreItem xmlns:ds="http://schemas.openxmlformats.org/officeDocument/2006/customXml" ds:itemID="{F22AD73A-7365-4B44-BE4E-D603D110B2DD}">
+<ds:datastoreItem xmlns:ds="http://schemas.openxmlformats.org/officeDocument/2006/customXml" ds:itemID="{4604EE5F-122D-4254-B362-555F9E76BDD8}">
   <ds:schemaRefs>
     <ds:schemaRef ds:uri="http://schemas.openxmlformats.org/officeDocument/2006/bibliography"/>
   </ds:schemaRefs>

</xml_diff>